<commit_message>
Updating unittesting + STR
</commit_message>
<xml_diff>
--- a/Software Testing Report.docx
+++ b/Software Testing Report.docx
@@ -464,34 +464,6 @@
         </w:rPr>
       </w:r>
     </w:p>
-    <w:p>
-      <w:pPr>
-        <w:rPr>
-          <w:color w:val="ff0000"/>
-        </w:rPr>
-      </w:pPr>
-      <w:r>
-        <w:rPr>
-          <w:color w:val="ff0000"/>
-          <w:rtl w:val="0"/>
-        </w:rPr>
-        <w:t xml:space="preserve">Delete the RED text and replace with your own</w:t>
-      </w:r>
-    </w:p>
-    <w:p>
-      <w:pPr>
-        <w:rPr>
-          <w:color w:val="ff0000"/>
-        </w:rPr>
-      </w:pPr>
-      <w:r>
-        <w:rPr>
-          <w:color w:val="ff0000"/>
-          <w:rtl w:val="0"/>
-        </w:rPr>
-        <w:t xml:space="preserve">(In this table you fill out details about what unit tests you have done using the unittest module)</w:t>
-      </w:r>
-    </w:p>
     <w:tbl>
       <w:tblPr>
         <w:tblStyle w:val="Table1"/>
@@ -539,13 +511,11 @@
               <w:spacing w:before="60" w:lineRule="auto"/>
               <w:rPr>
                 <w:b w:val="1"/>
-                <w:color w:val="ff0000"/>
               </w:rPr>
             </w:pPr>
             <w:r>
               <w:rPr>
                 <w:b w:val="1"/>
-                <w:color w:val="ff0000"/>
                 <w:rtl w:val="0"/>
               </w:rPr>
               <w:t xml:space="preserve">No</w:t>
@@ -567,13 +537,11 @@
               <w:spacing w:before="60" w:lineRule="auto"/>
               <w:rPr>
                 <w:b w:val="1"/>
-                <w:color w:val="ff0000"/>
               </w:rPr>
             </w:pPr>
             <w:r>
               <w:rPr>
                 <w:b w:val="1"/>
-                <w:color w:val="ff0000"/>
                 <w:rtl w:val="0"/>
               </w:rPr>
               <w:t xml:space="preserve">Test Case</w:t>
@@ -595,13 +563,11 @@
               <w:spacing w:before="60" w:lineRule="auto"/>
               <w:rPr>
                 <w:b w:val="1"/>
-                <w:color w:val="ff0000"/>
               </w:rPr>
             </w:pPr>
             <w:r>
               <w:rPr>
                 <w:b w:val="1"/>
-                <w:color w:val="ff0000"/>
                 <w:rtl w:val="0"/>
               </w:rPr>
               <w:t xml:space="preserve">Expected Results</w:t>
@@ -620,13 +586,11 @@
               <w:spacing w:before="60" w:lineRule="auto"/>
               <w:rPr>
                 <w:b w:val="1"/>
-                <w:color w:val="ff0000"/>
               </w:rPr>
             </w:pPr>
             <w:r>
               <w:rPr>
                 <w:b w:val="1"/>
-                <w:color w:val="ff0000"/>
                 <w:rtl w:val="0"/>
               </w:rPr>
               <w:t xml:space="preserve">Actual Results </w:t>
@@ -649,15 +613,10 @@
           <w:p>
             <w:pPr>
               <w:spacing w:before="60" w:lineRule="auto"/>
-              <w:rPr>
-                <w:b w:val="1"/>
-                <w:color w:val="ff0000"/>
-              </w:rPr>
-            </w:pPr>
-            <w:r>
-              <w:rPr>
-                <w:b w:val="1"/>
-                <w:color w:val="ff0000"/>
+              <w:rPr/>
+            </w:pPr>
+            <w:r>
+              <w:rPr>
                 <w:rtl w:val="0"/>
               </w:rPr>
               <w:t xml:space="preserve">1.0</w:t>
@@ -677,65 +636,85 @@
                 <w:tab w:val="left" w:leader="none" w:pos="317"/>
               </w:tabs>
               <w:spacing w:before="60" w:lineRule="auto"/>
-              <w:rPr>
-                <w:b w:val="1"/>
-                <w:color w:val="ff0000"/>
-              </w:rPr>
-            </w:pPr>
-            <w:r>
-              <w:rPr>
-                <w:b w:val="1"/>
-                <w:color w:val="ff0000"/>
-                <w:rtl w:val="0"/>
-              </w:rPr>
-              <w:t xml:space="preserve">Date Range is backwards</w:t>
-            </w:r>
-          </w:p>
-        </w:tc>
-        <w:tc>
-          <w:tcPr>
-            <w:tcMar>
-              <w:top w:w="0.0" w:type="dxa"/>
-              <w:bottom w:w="0.0" w:type="dxa"/>
-            </w:tcMar>
-          </w:tcPr>
-          <w:p>
-            <w:pPr>
-              <w:tabs>
-                <w:tab w:val="left" w:leader="none" w:pos="317"/>
-              </w:tabs>
-              <w:spacing w:before="60" w:lineRule="auto"/>
-              <w:rPr>
-                <w:b w:val="1"/>
-                <w:color w:val="ff0000"/>
-              </w:rPr>
-            </w:pPr>
-            <w:r>
-              <w:rPr>
-                <w:rtl w:val="0"/>
-              </w:rPr>
-            </w:r>
-          </w:p>
-        </w:tc>
-        <w:tc>
-          <w:tcPr>
-            <w:tcMar>
-              <w:top w:w="0.0" w:type="dxa"/>
-              <w:bottom w:w="0.0" w:type="dxa"/>
-            </w:tcMar>
-          </w:tcPr>
-          <w:p>
-            <w:pPr>
-              <w:spacing w:before="60" w:lineRule="auto"/>
-              <w:rPr>
-                <w:b w:val="1"/>
-                <w:color w:val="ff0000"/>
-              </w:rPr>
-            </w:pPr>
-            <w:r>
-              <w:rPr>
-                <w:rtl w:val="0"/>
-              </w:rPr>
+              <w:rPr/>
+            </w:pPr>
+            <w:r>
+              <w:rPr>
+                <w:rtl w:val="0"/>
+              </w:rPr>
+              <w:t xml:space="preserve">Date range is linear:</w:t>
+            </w:r>
+          </w:p>
+          <w:p>
+            <w:pPr>
+              <w:tabs>
+                <w:tab w:val="left" w:leader="none" w:pos="317"/>
+              </w:tabs>
+              <w:spacing w:before="60" w:lineRule="auto"/>
+              <w:rPr/>
+            </w:pPr>
+            <w:r>
+              <w:rPr>
+                <w:rtl w:val="0"/>
+              </w:rPr>
+              <w:t xml:space="preserve">date_function(2013,2016)</w:t>
+            </w:r>
+          </w:p>
+        </w:tc>
+        <w:tc>
+          <w:tcPr>
+            <w:tcMar>
+              <w:top w:w="0.0" w:type="dxa"/>
+              <w:bottom w:w="0.0" w:type="dxa"/>
+            </w:tcMar>
+          </w:tcPr>
+          <w:p>
+            <w:pPr>
+              <w:tabs>
+                <w:tab w:val="left" w:leader="none" w:pos="317"/>
+              </w:tabs>
+              <w:spacing w:before="60" w:lineRule="auto"/>
+              <w:rPr/>
+            </w:pPr>
+            <w:r>
+              <w:rPr>
+                <w:rtl w:val="0"/>
+              </w:rPr>
+              <w:t xml:space="preserve">Return </w:t>
+            </w:r>
+            <w:r>
+              <w:rPr>
+                <w:rFonts w:ascii="Courier New" w:cs="Courier New" w:eastAsia="Courier New" w:hAnsi="Courier New"/>
+                <w:sz w:val="20"/>
+                <w:szCs w:val="20"/>
+                <w:rtl w:val="0"/>
+              </w:rPr>
+              <w:t xml:space="preserve">'&lt;'</w:t>
+            </w:r>
+            <w:r>
+              <w:rPr>
+                <w:rtl w:val="0"/>
+              </w:rPr>
+            </w:r>
+          </w:p>
+        </w:tc>
+        <w:tc>
+          <w:tcPr>
+            <w:tcMar>
+              <w:top w:w="0.0" w:type="dxa"/>
+              <w:bottom w:w="0.0" w:type="dxa"/>
+            </w:tcMar>
+          </w:tcPr>
+          <w:p>
+            <w:pPr>
+              <w:spacing w:before="60" w:lineRule="auto"/>
+              <w:rPr/>
+            </w:pPr>
+            <w:r>
+              <w:rPr>
+                <w:rtl w:val="0"/>
+              </w:rPr>
+              <w:t xml:space="preserve">Passed</w:t>
             </w:r>
           </w:p>
         </w:tc>
@@ -755,15 +734,10 @@
           <w:p>
             <w:pPr>
               <w:spacing w:before="60" w:lineRule="auto"/>
-              <w:rPr>
-                <w:b w:val="1"/>
-                <w:color w:val="ff0000"/>
-              </w:rPr>
-            </w:pPr>
-            <w:r>
-              <w:rPr>
-                <w:b w:val="1"/>
-                <w:color w:val="ff0000"/>
+              <w:rPr/>
+            </w:pPr>
+            <w:r>
+              <w:rPr>
                 <w:rtl w:val="0"/>
               </w:rPr>
               <w:t xml:space="preserve">1.1</w:t>
@@ -783,65 +757,71 @@
                 <w:tab w:val="left" w:leader="none" w:pos="317"/>
               </w:tabs>
               <w:spacing w:before="60" w:lineRule="auto"/>
-              <w:rPr>
-                <w:b w:val="1"/>
-                <w:color w:val="ff0000"/>
-              </w:rPr>
-            </w:pPr>
-            <w:r>
-              <w:rPr>
-                <w:b w:val="1"/>
-                <w:color w:val="ff0000"/>
-                <w:rtl w:val="0"/>
-              </w:rPr>
-              <w:t xml:space="preserve">Date range is equal</w:t>
-            </w:r>
-          </w:p>
-        </w:tc>
-        <w:tc>
-          <w:tcPr>
-            <w:tcMar>
-              <w:top w:w="0.0" w:type="dxa"/>
-              <w:bottom w:w="0.0" w:type="dxa"/>
-            </w:tcMar>
-          </w:tcPr>
-          <w:p>
-            <w:pPr>
-              <w:tabs>
-                <w:tab w:val="left" w:leader="none" w:pos="317"/>
-              </w:tabs>
-              <w:spacing w:before="60" w:lineRule="auto"/>
-              <w:rPr>
-                <w:b w:val="1"/>
-                <w:color w:val="ff0000"/>
-              </w:rPr>
-            </w:pPr>
-            <w:r>
-              <w:rPr>
-                <w:rtl w:val="0"/>
-              </w:rPr>
-            </w:r>
-          </w:p>
-        </w:tc>
-        <w:tc>
-          <w:tcPr>
-            <w:tcMar>
-              <w:top w:w="0.0" w:type="dxa"/>
-              <w:bottom w:w="0.0" w:type="dxa"/>
-            </w:tcMar>
-          </w:tcPr>
-          <w:p>
-            <w:pPr>
-              <w:spacing w:before="60" w:lineRule="auto"/>
-              <w:rPr>
-                <w:b w:val="1"/>
-                <w:color w:val="ff0000"/>
-              </w:rPr>
-            </w:pPr>
-            <w:r>
-              <w:rPr>
-                <w:rtl w:val="0"/>
-              </w:rPr>
+              <w:rPr/>
+            </w:pPr>
+            <w:r>
+              <w:rPr>
+                <w:rtl w:val="0"/>
+              </w:rPr>
+              <w:t xml:space="preserve">Date range is not linear</w:t>
+            </w:r>
+          </w:p>
+          <w:p>
+            <w:pPr>
+              <w:tabs>
+                <w:tab w:val="left" w:leader="none" w:pos="317"/>
+              </w:tabs>
+              <w:spacing w:before="60" w:lineRule="auto"/>
+              <w:rPr/>
+            </w:pPr>
+            <w:r>
+              <w:rPr>
+                <w:rtl w:val="0"/>
+              </w:rPr>
+              <w:t xml:space="preserve">date_function(2015,2014)</w:t>
+            </w:r>
+          </w:p>
+        </w:tc>
+        <w:tc>
+          <w:tcPr>
+            <w:tcMar>
+              <w:top w:w="0.0" w:type="dxa"/>
+              <w:bottom w:w="0.0" w:type="dxa"/>
+            </w:tcMar>
+          </w:tcPr>
+          <w:p>
+            <w:pPr>
+              <w:tabs>
+                <w:tab w:val="left" w:leader="none" w:pos="317"/>
+              </w:tabs>
+              <w:spacing w:before="60" w:lineRule="auto"/>
+              <w:rPr/>
+            </w:pPr>
+            <w:r>
+              <w:rPr>
+                <w:rtl w:val="0"/>
+              </w:rPr>
+              <w:t xml:space="preserve">Return error ‘ERR’</w:t>
+            </w:r>
+          </w:p>
+        </w:tc>
+        <w:tc>
+          <w:tcPr>
+            <w:tcMar>
+              <w:top w:w="0.0" w:type="dxa"/>
+              <w:bottom w:w="0.0" w:type="dxa"/>
+            </w:tcMar>
+          </w:tcPr>
+          <w:p>
+            <w:pPr>
+              <w:spacing w:before="60" w:lineRule="auto"/>
+              <w:rPr/>
+            </w:pPr>
+            <w:r>
+              <w:rPr>
+                <w:rtl w:val="0"/>
+              </w:rPr>
+              <w:t xml:space="preserve">Passed</w:t>
             </w:r>
           </w:p>
         </w:tc>
@@ -861,15 +841,10 @@
           <w:p>
             <w:pPr>
               <w:spacing w:before="60" w:lineRule="auto"/>
-              <w:rPr>
-                <w:b w:val="1"/>
-                <w:color w:val="ff0000"/>
-              </w:rPr>
-            </w:pPr>
-            <w:r>
-              <w:rPr>
-                <w:b w:val="1"/>
-                <w:color w:val="ff0000"/>
+              <w:rPr/>
+            </w:pPr>
+            <w:r>
+              <w:rPr>
                 <w:rtl w:val="0"/>
               </w:rPr>
               <w:t xml:space="preserve">1.2</w:t>
@@ -889,65 +864,71 @@
                 <w:tab w:val="left" w:leader="none" w:pos="317"/>
               </w:tabs>
               <w:spacing w:before="60" w:lineRule="auto"/>
-              <w:rPr>
-                <w:b w:val="1"/>
-                <w:color w:val="ff0000"/>
-              </w:rPr>
-            </w:pPr>
-            <w:r>
-              <w:rPr>
-                <w:b w:val="1"/>
-                <w:color w:val="ff0000"/>
-                <w:rtl w:val="0"/>
-              </w:rPr>
-              <w:t xml:space="preserve">Date range is linear</w:t>
-            </w:r>
-          </w:p>
-        </w:tc>
-        <w:tc>
-          <w:tcPr>
-            <w:tcMar>
-              <w:top w:w="0.0" w:type="dxa"/>
-              <w:bottom w:w="0.0" w:type="dxa"/>
-            </w:tcMar>
-          </w:tcPr>
-          <w:p>
-            <w:pPr>
-              <w:tabs>
-                <w:tab w:val="left" w:leader="none" w:pos="317"/>
-              </w:tabs>
-              <w:spacing w:before="60" w:lineRule="auto"/>
-              <w:rPr>
-                <w:b w:val="1"/>
-                <w:color w:val="ff0000"/>
-              </w:rPr>
-            </w:pPr>
-            <w:r>
-              <w:rPr>
-                <w:rtl w:val="0"/>
-              </w:rPr>
-            </w:r>
-          </w:p>
-        </w:tc>
-        <w:tc>
-          <w:tcPr>
-            <w:tcMar>
-              <w:top w:w="0.0" w:type="dxa"/>
-              <w:bottom w:w="0.0" w:type="dxa"/>
-            </w:tcMar>
-          </w:tcPr>
-          <w:p>
-            <w:pPr>
-              <w:spacing w:before="60" w:lineRule="auto"/>
-              <w:rPr>
-                <w:b w:val="1"/>
-                <w:color w:val="ff0000"/>
-              </w:rPr>
-            </w:pPr>
-            <w:r>
-              <w:rPr>
-                <w:rtl w:val="0"/>
-              </w:rPr>
+              <w:rPr/>
+            </w:pPr>
+            <w:r>
+              <w:rPr>
+                <w:rtl w:val="0"/>
+              </w:rPr>
+              <w:t xml:space="preserve">Date range is equal</w:t>
+            </w:r>
+          </w:p>
+          <w:p>
+            <w:pPr>
+              <w:tabs>
+                <w:tab w:val="left" w:leader="none" w:pos="317"/>
+              </w:tabs>
+              <w:spacing w:before="60" w:lineRule="auto"/>
+              <w:rPr/>
+            </w:pPr>
+            <w:r>
+              <w:rPr>
+                <w:rtl w:val="0"/>
+              </w:rPr>
+              <w:t xml:space="preserve">date_function(2014,2014)</w:t>
+            </w:r>
+          </w:p>
+        </w:tc>
+        <w:tc>
+          <w:tcPr>
+            <w:tcMar>
+              <w:top w:w="0.0" w:type="dxa"/>
+              <w:bottom w:w="0.0" w:type="dxa"/>
+            </w:tcMar>
+          </w:tcPr>
+          <w:p>
+            <w:pPr>
+              <w:tabs>
+                <w:tab w:val="left" w:leader="none" w:pos="317"/>
+              </w:tabs>
+              <w:spacing w:before="60" w:lineRule="auto"/>
+              <w:rPr/>
+            </w:pPr>
+            <w:r>
+              <w:rPr>
+                <w:rtl w:val="0"/>
+              </w:rPr>
+              <w:t xml:space="preserve">Return ‘==’</w:t>
+            </w:r>
+          </w:p>
+        </w:tc>
+        <w:tc>
+          <w:tcPr>
+            <w:tcMar>
+              <w:top w:w="0.0" w:type="dxa"/>
+              <w:bottom w:w="0.0" w:type="dxa"/>
+            </w:tcMar>
+          </w:tcPr>
+          <w:p>
+            <w:pPr>
+              <w:spacing w:before="60" w:lineRule="auto"/>
+              <w:rPr/>
+            </w:pPr>
+            <w:r>
+              <w:rPr>
+                <w:rtl w:val="0"/>
+              </w:rPr>
+              <w:t xml:space="preserve">Passed</w:t>
             </w:r>
           </w:p>
         </w:tc>
@@ -967,92 +948,108 @@
           <w:p>
             <w:pPr>
               <w:spacing w:before="60" w:lineRule="auto"/>
-              <w:rPr>
-                <w:color w:val="ff0000"/>
-              </w:rPr>
-            </w:pPr>
-            <w:r>
-              <w:rPr>
-                <w:color w:val="ff0000"/>
-                <w:rtl w:val="0"/>
-              </w:rPr>
-              <w:t xml:space="preserve">2.0</w:t>
-            </w:r>
-          </w:p>
-        </w:tc>
-        <w:tc>
-          <w:tcPr>
-            <w:tcMar>
-              <w:top w:w="0.0" w:type="dxa"/>
-              <w:bottom w:w="0.0" w:type="dxa"/>
-            </w:tcMar>
-          </w:tcPr>
-          <w:p>
-            <w:pPr>
-              <w:tabs>
-                <w:tab w:val="left" w:leader="none" w:pos="317"/>
-              </w:tabs>
-              <w:spacing w:before="60" w:lineRule="auto"/>
-              <w:rPr>
-                <w:color w:val="ff0000"/>
-              </w:rPr>
-            </w:pPr>
-            <w:r>
-              <w:rPr>
-                <w:color w:val="ff0000"/>
-                <w:rtl w:val="0"/>
-              </w:rPr>
-              <w:t xml:space="preserve">Test a missing .csv file</w:t>
-            </w:r>
-          </w:p>
-        </w:tc>
-        <w:tc>
-          <w:tcPr>
-            <w:tcMar>
-              <w:top w:w="0.0" w:type="dxa"/>
-              <w:bottom w:w="0.0" w:type="dxa"/>
-            </w:tcMar>
-          </w:tcPr>
-          <w:p>
-            <w:pPr>
-              <w:tabs>
-                <w:tab w:val="left" w:leader="none" w:pos="317"/>
-              </w:tabs>
-              <w:spacing w:before="60" w:lineRule="auto"/>
-              <w:ind w:left="317" w:hanging="317"/>
-              <w:rPr>
-                <w:color w:val="ff0000"/>
-              </w:rPr>
-            </w:pPr>
-            <w:r>
-              <w:rPr>
-                <w:color w:val="ff0000"/>
-                <w:rtl w:val="0"/>
-              </w:rPr>
-              <w:t xml:space="preserve">Exception Handled</w:t>
-            </w:r>
-          </w:p>
-        </w:tc>
-        <w:tc>
-          <w:tcPr>
-            <w:tcMar>
-              <w:top w:w="0.0" w:type="dxa"/>
-              <w:bottom w:w="0.0" w:type="dxa"/>
-            </w:tcMar>
-          </w:tcPr>
-          <w:p>
-            <w:pPr>
-              <w:spacing w:before="60" w:lineRule="auto"/>
-              <w:rPr>
-                <w:color w:val="ff0000"/>
-              </w:rPr>
-            </w:pPr>
-            <w:r>
-              <w:rPr>
-                <w:color w:val="ff0000"/>
-                <w:rtl w:val="0"/>
-              </w:rPr>
-              <w:t xml:space="preserve">Program crashes </w:t>
+              <w:rPr/>
+            </w:pPr>
+            <w:r>
+              <w:rPr>
+                <w:rtl w:val="0"/>
+              </w:rPr>
+              <w:t xml:space="preserve">1.3</w:t>
+            </w:r>
+          </w:p>
+        </w:tc>
+        <w:tc>
+          <w:tcPr>
+            <w:tcMar>
+              <w:top w:w="0.0" w:type="dxa"/>
+              <w:bottom w:w="0.0" w:type="dxa"/>
+            </w:tcMar>
+          </w:tcPr>
+          <w:p>
+            <w:pPr>
+              <w:tabs>
+                <w:tab w:val="left" w:leader="none" w:pos="317"/>
+              </w:tabs>
+              <w:spacing w:before="60" w:lineRule="auto"/>
+              <w:rPr/>
+            </w:pPr>
+            <w:r>
+              <w:rPr>
+                <w:rtl w:val="0"/>
+              </w:rPr>
+              <w:t xml:space="preserve">Date range is linear:</w:t>
+            </w:r>
+          </w:p>
+          <w:p>
+            <w:pPr>
+              <w:tabs>
+                <w:tab w:val="left" w:leader="none" w:pos="317"/>
+              </w:tabs>
+              <w:spacing w:before="60" w:lineRule="auto"/>
+              <w:rPr/>
+            </w:pPr>
+            <w:r>
+              <w:rPr>
+                <w:rtl w:val="0"/>
+              </w:rPr>
+              <w:t xml:space="preserve">date_function(2014,2018)</w:t>
+            </w:r>
+          </w:p>
+        </w:tc>
+        <w:tc>
+          <w:tcPr>
+            <w:tcMar>
+              <w:top w:w="0.0" w:type="dxa"/>
+              <w:bottom w:w="0.0" w:type="dxa"/>
+            </w:tcMar>
+          </w:tcPr>
+          <w:p>
+            <w:pPr>
+              <w:tabs>
+                <w:tab w:val="left" w:leader="none" w:pos="317"/>
+              </w:tabs>
+              <w:spacing w:before="60" w:lineRule="auto"/>
+              <w:rPr/>
+            </w:pPr>
+            <w:r>
+              <w:rPr>
+                <w:rtl w:val="0"/>
+              </w:rPr>
+              <w:t xml:space="preserve">Return </w:t>
+            </w:r>
+            <w:r>
+              <w:rPr>
+                <w:rFonts w:ascii="Courier New" w:cs="Courier New" w:eastAsia="Courier New" w:hAnsi="Courier New"/>
+                <w:sz w:val="20"/>
+                <w:szCs w:val="20"/>
+                <w:rtl w:val="0"/>
+              </w:rPr>
+              <w:t xml:space="preserve">'&lt;'</w:t>
+            </w:r>
+            <w:r>
+              <w:rPr>
+                <w:rtl w:val="0"/>
+              </w:rPr>
+            </w:r>
+          </w:p>
+        </w:tc>
+        <w:tc>
+          <w:tcPr>
+            <w:tcMar>
+              <w:top w:w="0.0" w:type="dxa"/>
+              <w:bottom w:w="0.0" w:type="dxa"/>
+            </w:tcMar>
+          </w:tcPr>
+          <w:p>
+            <w:pPr>
+              <w:spacing w:before="60" w:lineRule="auto"/>
+              <w:rPr/>
+            </w:pPr>
+            <w:r>
+              <w:rPr>
+                <w:rtl w:val="0"/>
+              </w:rPr>
+              <w:t xml:space="preserve">Passed</w:t>
             </w:r>
           </w:p>
         </w:tc>
@@ -1072,86 +1069,108 @@
           <w:p>
             <w:pPr>
               <w:spacing w:before="60" w:lineRule="auto"/>
-              <w:rPr>
-                <w:color w:val="ff0000"/>
-              </w:rPr>
-            </w:pPr>
-            <w:r>
-              <w:rPr>
-                <w:color w:val="ff0000"/>
-                <w:rtl w:val="0"/>
-              </w:rPr>
-              <w:t xml:space="preserve">3.0</w:t>
-            </w:r>
-          </w:p>
-        </w:tc>
-        <w:tc>
-          <w:tcPr>
-            <w:tcMar>
-              <w:top w:w="0.0" w:type="dxa"/>
-              <w:bottom w:w="0.0" w:type="dxa"/>
-            </w:tcMar>
-          </w:tcPr>
-          <w:p>
-            <w:pPr>
-              <w:tabs>
-                <w:tab w:val="left" w:leader="none" w:pos="317"/>
-              </w:tabs>
-              <w:spacing w:before="60" w:lineRule="auto"/>
-              <w:rPr>
-                <w:color w:val="ff0000"/>
-              </w:rPr>
-            </w:pPr>
-            <w:r>
-              <w:rPr>
-                <w:rtl w:val="0"/>
-              </w:rPr>
-            </w:r>
-          </w:p>
-        </w:tc>
-        <w:tc>
-          <w:tcPr>
-            <w:tcMar>
-              <w:top w:w="0.0" w:type="dxa"/>
-              <w:bottom w:w="0.0" w:type="dxa"/>
-            </w:tcMar>
-          </w:tcPr>
-          <w:p>
-            <w:pPr>
-              <w:tabs>
-                <w:tab w:val="left" w:leader="none" w:pos="317"/>
-              </w:tabs>
-              <w:spacing w:before="60" w:lineRule="auto"/>
-              <w:ind w:left="317" w:hanging="317"/>
-              <w:rPr>
-                <w:color w:val="ff0000"/>
-              </w:rPr>
-            </w:pPr>
-            <w:r>
-              <w:rPr>
-                <w:rtl w:val="0"/>
-              </w:rPr>
-            </w:r>
-          </w:p>
-        </w:tc>
-        <w:tc>
-          <w:tcPr>
-            <w:tcMar>
-              <w:top w:w="0.0" w:type="dxa"/>
-              <w:bottom w:w="0.0" w:type="dxa"/>
-            </w:tcMar>
-          </w:tcPr>
-          <w:p>
-            <w:pPr>
-              <w:spacing w:before="60" w:lineRule="auto"/>
-              <w:rPr>
-                <w:color w:val="ff0000"/>
-              </w:rPr>
-            </w:pPr>
-            <w:r>
-              <w:rPr>
-                <w:rtl w:val="0"/>
-              </w:rPr>
+              <w:rPr/>
+            </w:pPr>
+            <w:r>
+              <w:rPr>
+                <w:rtl w:val="0"/>
+              </w:rPr>
+              <w:t xml:space="preserve">1.4</w:t>
+            </w:r>
+          </w:p>
+        </w:tc>
+        <w:tc>
+          <w:tcPr>
+            <w:tcMar>
+              <w:top w:w="0.0" w:type="dxa"/>
+              <w:bottom w:w="0.0" w:type="dxa"/>
+            </w:tcMar>
+          </w:tcPr>
+          <w:p>
+            <w:pPr>
+              <w:tabs>
+                <w:tab w:val="left" w:leader="none" w:pos="317"/>
+              </w:tabs>
+              <w:spacing w:before="60" w:lineRule="auto"/>
+              <w:rPr/>
+            </w:pPr>
+            <w:r>
+              <w:rPr>
+                <w:rtl w:val="0"/>
+              </w:rPr>
+              <w:t xml:space="preserve">Date range is linear: </w:t>
+            </w:r>
+          </w:p>
+          <w:p>
+            <w:pPr>
+              <w:tabs>
+                <w:tab w:val="left" w:leader="none" w:pos="317"/>
+              </w:tabs>
+              <w:spacing w:before="60" w:lineRule="auto"/>
+              <w:rPr/>
+            </w:pPr>
+            <w:r>
+              <w:rPr>
+                <w:rtl w:val="0"/>
+              </w:rPr>
+              <w:t xml:space="preserve">date_function(2014,2015)</w:t>
+            </w:r>
+          </w:p>
+        </w:tc>
+        <w:tc>
+          <w:tcPr>
+            <w:tcMar>
+              <w:top w:w="0.0" w:type="dxa"/>
+              <w:bottom w:w="0.0" w:type="dxa"/>
+            </w:tcMar>
+          </w:tcPr>
+          <w:p>
+            <w:pPr>
+              <w:tabs>
+                <w:tab w:val="left" w:leader="none" w:pos="317"/>
+              </w:tabs>
+              <w:spacing w:before="60" w:lineRule="auto"/>
+              <w:rPr/>
+            </w:pPr>
+            <w:r>
+              <w:rPr>
+                <w:rtl w:val="0"/>
+              </w:rPr>
+              <w:t xml:space="preserve">Return </w:t>
+            </w:r>
+            <w:r>
+              <w:rPr>
+                <w:rFonts w:ascii="Courier New" w:cs="Courier New" w:eastAsia="Courier New" w:hAnsi="Courier New"/>
+                <w:sz w:val="20"/>
+                <w:szCs w:val="20"/>
+                <w:rtl w:val="0"/>
+              </w:rPr>
+              <w:t xml:space="preserve">'&lt;'</w:t>
+            </w:r>
+            <w:r>
+              <w:rPr>
+                <w:rtl w:val="0"/>
+              </w:rPr>
+            </w:r>
+          </w:p>
+        </w:tc>
+        <w:tc>
+          <w:tcPr>
+            <w:tcMar>
+              <w:top w:w="0.0" w:type="dxa"/>
+              <w:bottom w:w="0.0" w:type="dxa"/>
+            </w:tcMar>
+          </w:tcPr>
+          <w:p>
+            <w:pPr>
+              <w:spacing w:before="60" w:lineRule="auto"/>
+              <w:rPr/>
+            </w:pPr>
+            <w:r>
+              <w:rPr>
+                <w:rtl w:val="0"/>
+              </w:rPr>
+              <w:t xml:space="preserve">Passed</w:t>
             </w:r>
           </w:p>
         </w:tc>
@@ -1171,86 +1190,95 @@
           <w:p>
             <w:pPr>
               <w:spacing w:before="60" w:lineRule="auto"/>
-              <w:rPr>
-                <w:color w:val="ff0000"/>
-              </w:rPr>
-            </w:pPr>
-            <w:r>
-              <w:rPr>
-                <w:color w:val="ff0000"/>
-                <w:rtl w:val="0"/>
-              </w:rPr>
-              <w:t xml:space="preserve">1.2</w:t>
-            </w:r>
-          </w:p>
-        </w:tc>
-        <w:tc>
-          <w:tcPr>
-            <w:tcMar>
-              <w:top w:w="0.0" w:type="dxa"/>
-              <w:bottom w:w="0.0" w:type="dxa"/>
-            </w:tcMar>
-          </w:tcPr>
-          <w:p>
-            <w:pPr>
-              <w:tabs>
-                <w:tab w:val="left" w:leader="none" w:pos="317"/>
-              </w:tabs>
-              <w:spacing w:before="60" w:lineRule="auto"/>
-              <w:rPr>
-                <w:color w:val="ff0000"/>
-              </w:rPr>
-            </w:pPr>
-            <w:r>
-              <w:rPr>
-                <w:rtl w:val="0"/>
-              </w:rPr>
-            </w:r>
-          </w:p>
-        </w:tc>
-        <w:tc>
-          <w:tcPr>
-            <w:tcMar>
-              <w:top w:w="0.0" w:type="dxa"/>
-              <w:bottom w:w="0.0" w:type="dxa"/>
-            </w:tcMar>
-          </w:tcPr>
-          <w:p>
-            <w:pPr>
-              <w:tabs>
-                <w:tab w:val="left" w:leader="none" w:pos="317"/>
-              </w:tabs>
-              <w:spacing w:before="60" w:lineRule="auto"/>
-              <w:ind w:left="317" w:hanging="317"/>
-              <w:rPr>
-                <w:color w:val="ff0000"/>
-              </w:rPr>
-            </w:pPr>
-            <w:r>
-              <w:rPr>
-                <w:rtl w:val="0"/>
-              </w:rPr>
-            </w:r>
-          </w:p>
-        </w:tc>
-        <w:tc>
-          <w:tcPr>
-            <w:tcMar>
-              <w:top w:w="0.0" w:type="dxa"/>
-              <w:bottom w:w="0.0" w:type="dxa"/>
-            </w:tcMar>
-          </w:tcPr>
-          <w:p>
-            <w:pPr>
-              <w:spacing w:before="60" w:lineRule="auto"/>
-              <w:rPr>
-                <w:color w:val="ff0000"/>
-              </w:rPr>
-            </w:pPr>
-            <w:r>
-              <w:rPr>
-                <w:rtl w:val="0"/>
-              </w:rPr>
+              <w:rPr/>
+            </w:pPr>
+            <w:r>
+              <w:rPr>
+                <w:rtl w:val="0"/>
+              </w:rPr>
+              <w:t xml:space="preserve">1.5</w:t>
+            </w:r>
+          </w:p>
+        </w:tc>
+        <w:tc>
+          <w:tcPr>
+            <w:tcMar>
+              <w:top w:w="0.0" w:type="dxa"/>
+              <w:bottom w:w="0.0" w:type="dxa"/>
+            </w:tcMar>
+          </w:tcPr>
+          <w:p>
+            <w:pPr>
+              <w:tabs>
+                <w:tab w:val="left" w:leader="none" w:pos="317"/>
+              </w:tabs>
+              <w:spacing w:before="60" w:lineRule="auto"/>
+              <w:rPr/>
+            </w:pPr>
+            <w:r>
+              <w:rPr>
+                <w:rtl w:val="0"/>
+              </w:rPr>
+              <w:t xml:space="preserve">Date range is not linear</w:t>
+            </w:r>
+          </w:p>
+          <w:p>
+            <w:pPr>
+              <w:tabs>
+                <w:tab w:val="left" w:leader="none" w:pos="317"/>
+              </w:tabs>
+              <w:spacing w:before="60" w:lineRule="auto"/>
+              <w:rPr/>
+            </w:pPr>
+            <w:r>
+              <w:rPr>
+                <w:rtl w:val="0"/>
+              </w:rPr>
+              <w:t xml:space="preserve">date_function(2019,2015) </w:t>
+            </w:r>
+          </w:p>
+        </w:tc>
+        <w:tc>
+          <w:tcPr>
+            <w:tcMar>
+              <w:top w:w="0.0" w:type="dxa"/>
+              <w:bottom w:w="0.0" w:type="dxa"/>
+            </w:tcMar>
+          </w:tcPr>
+          <w:p>
+            <w:pPr>
+              <w:tabs>
+                <w:tab w:val="left" w:leader="none" w:pos="317"/>
+              </w:tabs>
+              <w:spacing w:before="60" w:lineRule="auto"/>
+              <w:ind w:left="317"/>
+              <w:rPr/>
+            </w:pPr>
+            <w:r>
+              <w:rPr>
+                <w:rtl w:val="0"/>
+              </w:rPr>
+              <w:t xml:space="preserve">Return ‘ERR’</w:t>
+            </w:r>
+          </w:p>
+        </w:tc>
+        <w:tc>
+          <w:tcPr>
+            <w:tcMar>
+              <w:top w:w="0.0" w:type="dxa"/>
+              <w:bottom w:w="0.0" w:type="dxa"/>
+            </w:tcMar>
+          </w:tcPr>
+          <w:p>
+            <w:pPr>
+              <w:spacing w:before="60" w:lineRule="auto"/>
+              <w:rPr/>
+            </w:pPr>
+            <w:r>
+              <w:rPr>
+                <w:rtl w:val="0"/>
+              </w:rPr>
+              <w:t xml:space="preserve">Passed</w:t>
             </w:r>
           </w:p>
         </w:tc>
@@ -1270,96 +1298,95 @@
           <w:p>
             <w:pPr>
               <w:spacing w:before="60" w:lineRule="auto"/>
-              <w:rPr>
-                <w:color w:val="ff0000"/>
-              </w:rPr>
-            </w:pPr>
-            <w:r>
-              <w:rPr>
-                <w:b w:val="1"/>
-                <w:color w:val="ff0000"/>
-                <w:rtl w:val="0"/>
-              </w:rPr>
-              <w:t xml:space="preserve">2.0</w:t>
-            </w:r>
-            <w:r>
-              <w:rPr>
-                <w:rtl w:val="0"/>
-              </w:rPr>
-            </w:r>
-          </w:p>
-        </w:tc>
-        <w:tc>
-          <w:tcPr>
-            <w:tcMar>
-              <w:top w:w="0.0" w:type="dxa"/>
-              <w:bottom w:w="0.0" w:type="dxa"/>
-            </w:tcMar>
-          </w:tcPr>
-          <w:p>
-            <w:pPr>
-              <w:tabs>
-                <w:tab w:val="left" w:leader="none" w:pos="317"/>
-              </w:tabs>
-              <w:spacing w:before="60" w:lineRule="auto"/>
-              <w:rPr>
-                <w:b w:val="1"/>
-                <w:color w:val="ff0000"/>
-              </w:rPr>
-            </w:pPr>
-            <w:r>
-              <w:rPr>
-                <w:b w:val="1"/>
-                <w:color w:val="ff0000"/>
-                <w:rtl w:val="0"/>
-              </w:rPr>
-              <w:t xml:space="preserve">Histogram Functions</w:t>
-            </w:r>
-          </w:p>
-        </w:tc>
-        <w:tc>
-          <w:tcPr>
-            <w:tcMar>
-              <w:top w:w="0.0" w:type="dxa"/>
-              <w:bottom w:w="0.0" w:type="dxa"/>
-            </w:tcMar>
-          </w:tcPr>
-          <w:p>
-            <w:pPr>
-              <w:tabs>
-                <w:tab w:val="left" w:leader="none" w:pos="317"/>
-              </w:tabs>
-              <w:spacing w:before="60" w:lineRule="auto"/>
-              <w:ind w:left="317" w:hanging="317"/>
-              <w:rPr>
-                <w:color w:val="ff0000"/>
-              </w:rPr>
-            </w:pPr>
-            <w:r>
-              <w:rPr>
-                <w:rtl w:val="0"/>
-              </w:rPr>
-            </w:r>
-          </w:p>
-        </w:tc>
-        <w:tc>
-          <w:tcPr>
-            <w:tcMar>
-              <w:top w:w="0.0" w:type="dxa"/>
-              <w:bottom w:w="0.0" w:type="dxa"/>
-            </w:tcMar>
-          </w:tcPr>
-          <w:p>
-            <w:pPr>
-              <w:spacing w:before="60" w:lineRule="auto"/>
-              <w:rPr>
-                <w:color w:val="ff0000"/>
-              </w:rPr>
-            </w:pPr>
-            <w:r>
-              <w:rPr>
-                <w:rtl w:val="0"/>
-              </w:rPr>
+              <w:rPr/>
+            </w:pPr>
+            <w:r>
+              <w:rPr>
+                <w:rtl w:val="0"/>
+              </w:rPr>
+              <w:t xml:space="preserve">1.6</w:t>
+            </w:r>
+          </w:p>
+        </w:tc>
+        <w:tc>
+          <w:tcPr>
+            <w:tcMar>
+              <w:top w:w="0.0" w:type="dxa"/>
+              <w:bottom w:w="0.0" w:type="dxa"/>
+            </w:tcMar>
+          </w:tcPr>
+          <w:p>
+            <w:pPr>
+              <w:tabs>
+                <w:tab w:val="left" w:leader="none" w:pos="317"/>
+              </w:tabs>
+              <w:spacing w:before="60" w:lineRule="auto"/>
+              <w:rPr/>
+            </w:pPr>
+            <w:r>
+              <w:rPr>
+                <w:rtl w:val="0"/>
+              </w:rPr>
+              <w:t xml:space="preserve">Date range is not linear</w:t>
+            </w:r>
+          </w:p>
+          <w:p>
+            <w:pPr>
+              <w:tabs>
+                <w:tab w:val="left" w:leader="none" w:pos="317"/>
+              </w:tabs>
+              <w:spacing w:before="60" w:lineRule="auto"/>
+              <w:rPr/>
+            </w:pPr>
+            <w:r>
+              <w:rPr>
+                <w:rtl w:val="0"/>
+              </w:rPr>
+              <w:t xml:space="preserve">date_function(2014,2013)</w:t>
+            </w:r>
+          </w:p>
+        </w:tc>
+        <w:tc>
+          <w:tcPr>
+            <w:tcMar>
+              <w:top w:w="0.0" w:type="dxa"/>
+              <w:bottom w:w="0.0" w:type="dxa"/>
+            </w:tcMar>
+          </w:tcPr>
+          <w:p>
+            <w:pPr>
+              <w:tabs>
+                <w:tab w:val="left" w:leader="none" w:pos="317"/>
+              </w:tabs>
+              <w:spacing w:before="60" w:lineRule="auto"/>
+              <w:ind w:left="317"/>
+              <w:rPr/>
+            </w:pPr>
+            <w:r>
+              <w:rPr>
+                <w:rtl w:val="0"/>
+              </w:rPr>
+              <w:t xml:space="preserve">Return ‘ERR’</w:t>
+            </w:r>
+          </w:p>
+        </w:tc>
+        <w:tc>
+          <w:tcPr>
+            <w:tcMar>
+              <w:top w:w="0.0" w:type="dxa"/>
+              <w:bottom w:w="0.0" w:type="dxa"/>
+            </w:tcMar>
+          </w:tcPr>
+          <w:p>
+            <w:pPr>
+              <w:spacing w:before="60" w:lineRule="auto"/>
+              <w:rPr/>
+            </w:pPr>
+            <w:r>
+              <w:rPr>
+                <w:rtl w:val="0"/>
+              </w:rPr>
+              <w:t xml:space="preserve">Passed</w:t>
             </w:r>
           </w:p>
         </w:tc>
@@ -1379,109 +1406,1172 @@
           <w:p>
             <w:pPr>
               <w:spacing w:before="60" w:lineRule="auto"/>
-              <w:rPr>
-                <w:b w:val="1"/>
-                <w:color w:val="ff0000"/>
-              </w:rPr>
-            </w:pPr>
-            <w:r>
-              <w:rPr>
-                <w:color w:val="ff0000"/>
-                <w:rtl w:val="0"/>
-              </w:rPr>
-              <w:t xml:space="preserve">2.1</w:t>
-            </w:r>
-            <w:r>
-              <w:rPr>
-                <w:rtl w:val="0"/>
-              </w:rPr>
-            </w:r>
-          </w:p>
-        </w:tc>
-        <w:tc>
-          <w:tcPr>
-            <w:tcMar>
-              <w:top w:w="0.0" w:type="dxa"/>
-              <w:bottom w:w="0.0" w:type="dxa"/>
-            </w:tcMar>
-          </w:tcPr>
-          <w:p>
-            <w:pPr>
-              <w:tabs>
-                <w:tab w:val="left" w:leader="none" w:pos="317"/>
-              </w:tabs>
-              <w:spacing w:before="60" w:lineRule="auto"/>
-              <w:rPr>
-                <w:color w:val="ff0000"/>
-              </w:rPr>
-            </w:pPr>
-            <w:r>
-              <w:rPr>
-                <w:color w:val="ff0000"/>
-                <w:rtl w:val="0"/>
-              </w:rPr>
-              <w:t xml:space="preserve">Empty input dictionary</w:t>
-            </w:r>
-          </w:p>
-        </w:tc>
-        <w:tc>
-          <w:tcPr>
-            <w:tcMar>
-              <w:top w:w="0.0" w:type="dxa"/>
-              <w:bottom w:w="0.0" w:type="dxa"/>
-            </w:tcMar>
-          </w:tcPr>
-          <w:p>
-            <w:pPr>
-              <w:tabs>
-                <w:tab w:val="left" w:leader="none" w:pos="317"/>
-              </w:tabs>
-              <w:spacing w:before="60" w:lineRule="auto"/>
-              <w:rPr>
-                <w:b w:val="1"/>
-                <w:color w:val="ff0000"/>
-              </w:rPr>
-            </w:pPr>
-            <w:r>
-              <w:rPr>
-                <w:color w:val="ff0000"/>
-                <w:rtl w:val="0"/>
-              </w:rPr>
-              <w:t xml:space="preserve">Display error message and exit</w:t>
-            </w:r>
-            <w:r>
-              <w:rPr>
-                <w:rtl w:val="0"/>
-              </w:rPr>
-            </w:r>
-          </w:p>
-        </w:tc>
-        <w:tc>
-          <w:tcPr>
-            <w:tcMar>
-              <w:top w:w="0.0" w:type="dxa"/>
-              <w:bottom w:w="0.0" w:type="dxa"/>
-            </w:tcMar>
-          </w:tcPr>
-          <w:p>
-            <w:pPr>
-              <w:spacing w:before="60" w:lineRule="auto"/>
-              <w:rPr>
-                <w:b w:val="1"/>
-                <w:color w:val="ff0000"/>
-              </w:rPr>
-            </w:pPr>
-            <w:r>
-              <w:rPr>
-                <w:color w:val="ff0000"/>
-                <w:rtl w:val="0"/>
-              </w:rPr>
-              <w:t xml:space="preserve">Display error message and exit</w:t>
-            </w:r>
-            <w:r>
-              <w:rPr>
-                <w:rtl w:val="0"/>
-              </w:rPr>
+              <w:rPr/>
+            </w:pPr>
+            <w:r>
+              <w:rPr>
+                <w:rtl w:val="0"/>
+              </w:rPr>
+              <w:t xml:space="preserve">1.7</w:t>
+            </w:r>
+          </w:p>
+        </w:tc>
+        <w:tc>
+          <w:tcPr>
+            <w:tcMar>
+              <w:top w:w="0.0" w:type="dxa"/>
+              <w:bottom w:w="0.0" w:type="dxa"/>
+            </w:tcMar>
+          </w:tcPr>
+          <w:p>
+            <w:pPr>
+              <w:tabs>
+                <w:tab w:val="left" w:leader="none" w:pos="317"/>
+              </w:tabs>
+              <w:spacing w:before="60" w:lineRule="auto"/>
+              <w:rPr/>
+            </w:pPr>
+            <w:r>
+              <w:rPr>
+                <w:rtl w:val="0"/>
+              </w:rPr>
+              <w:t xml:space="preserve">Date range is equal </w:t>
+            </w:r>
+          </w:p>
+          <w:p>
+            <w:pPr>
+              <w:tabs>
+                <w:tab w:val="left" w:leader="none" w:pos="317"/>
+              </w:tabs>
+              <w:spacing w:before="60" w:lineRule="auto"/>
+              <w:rPr/>
+            </w:pPr>
+            <w:r>
+              <w:rPr>
+                <w:rtl w:val="0"/>
+              </w:rPr>
+              <w:t xml:space="preserve">date_function(2019,2019)</w:t>
+            </w:r>
+          </w:p>
+        </w:tc>
+        <w:tc>
+          <w:tcPr>
+            <w:tcMar>
+              <w:top w:w="0.0" w:type="dxa"/>
+              <w:bottom w:w="0.0" w:type="dxa"/>
+            </w:tcMar>
+          </w:tcPr>
+          <w:p>
+            <w:pPr>
+              <w:tabs>
+                <w:tab w:val="left" w:leader="none" w:pos="317"/>
+              </w:tabs>
+              <w:spacing w:before="60" w:lineRule="auto"/>
+              <w:ind w:left="317"/>
+              <w:rPr/>
+            </w:pPr>
+            <w:r>
+              <w:rPr>
+                <w:rtl w:val="0"/>
+              </w:rPr>
+              <w:t xml:space="preserve">Return ‘ERR’</w:t>
+            </w:r>
+          </w:p>
+        </w:tc>
+        <w:tc>
+          <w:tcPr>
+            <w:tcMar>
+              <w:top w:w="0.0" w:type="dxa"/>
+              <w:bottom w:w="0.0" w:type="dxa"/>
+            </w:tcMar>
+          </w:tcPr>
+          <w:p>
+            <w:pPr>
+              <w:spacing w:before="60" w:lineRule="auto"/>
+              <w:rPr/>
+            </w:pPr>
+            <w:r>
+              <w:rPr>
+                <w:rtl w:val="0"/>
+              </w:rPr>
+              <w:t xml:space="preserve">Passed</w:t>
+            </w:r>
+          </w:p>
+        </w:tc>
+      </w:tr>
+      <w:tr>
+        <w:trPr>
+          <w:cantSplit w:val="0"/>
+          <w:tblHeader w:val="0"/>
+        </w:trPr>
+        <w:tc>
+          <w:tcPr>
+            <w:tcMar>
+              <w:top w:w="0.0" w:type="dxa"/>
+              <w:bottom w:w="0.0" w:type="dxa"/>
+            </w:tcMar>
+          </w:tcPr>
+          <w:p>
+            <w:pPr>
+              <w:spacing w:before="60" w:lineRule="auto"/>
+              <w:rPr/>
+            </w:pPr>
+            <w:r>
+              <w:rPr>
+                <w:rtl w:val="0"/>
+              </w:rPr>
+              <w:t xml:space="preserve">1.8</w:t>
+            </w:r>
+          </w:p>
+        </w:tc>
+        <w:tc>
+          <w:tcPr>
+            <w:tcMar>
+              <w:top w:w="0.0" w:type="dxa"/>
+              <w:bottom w:w="0.0" w:type="dxa"/>
+            </w:tcMar>
+          </w:tcPr>
+          <w:p>
+            <w:pPr>
+              <w:tabs>
+                <w:tab w:val="left" w:leader="none" w:pos="317"/>
+              </w:tabs>
+              <w:spacing w:before="60" w:lineRule="auto"/>
+              <w:rPr/>
+            </w:pPr>
+            <w:r>
+              <w:rPr>
+                <w:rtl w:val="0"/>
+              </w:rPr>
+              <w:t xml:space="preserve">Date range is equal</w:t>
+            </w:r>
+          </w:p>
+          <w:p>
+            <w:pPr>
+              <w:tabs>
+                <w:tab w:val="left" w:leader="none" w:pos="317"/>
+              </w:tabs>
+              <w:spacing w:before="60" w:lineRule="auto"/>
+              <w:rPr/>
+            </w:pPr>
+            <w:r>
+              <w:rPr>
+                <w:rtl w:val="0"/>
+              </w:rPr>
+              <w:t xml:space="preserve">date_function(2018,2018)</w:t>
+            </w:r>
+          </w:p>
+        </w:tc>
+        <w:tc>
+          <w:tcPr>
+            <w:tcMar>
+              <w:top w:w="0.0" w:type="dxa"/>
+              <w:bottom w:w="0.0" w:type="dxa"/>
+            </w:tcMar>
+          </w:tcPr>
+          <w:p>
+            <w:pPr>
+              <w:tabs>
+                <w:tab w:val="left" w:leader="none" w:pos="317"/>
+              </w:tabs>
+              <w:spacing w:before="60" w:lineRule="auto"/>
+              <w:rPr/>
+            </w:pPr>
+            <w:r>
+              <w:rPr>
+                <w:rtl w:val="0"/>
+              </w:rPr>
+              <w:t xml:space="preserve">Return ‘==’</w:t>
+            </w:r>
+          </w:p>
+        </w:tc>
+        <w:tc>
+          <w:tcPr>
+            <w:tcMar>
+              <w:top w:w="0.0" w:type="dxa"/>
+              <w:bottom w:w="0.0" w:type="dxa"/>
+            </w:tcMar>
+          </w:tcPr>
+          <w:p>
+            <w:pPr>
+              <w:spacing w:before="60" w:lineRule="auto"/>
+              <w:rPr/>
+            </w:pPr>
+            <w:r>
+              <w:rPr>
+                <w:rtl w:val="0"/>
+              </w:rPr>
+              <w:t xml:space="preserve">Passed</w:t>
+            </w:r>
+          </w:p>
+        </w:tc>
+      </w:tr>
+      <w:tr>
+        <w:trPr>
+          <w:cantSplit w:val="0"/>
+          <w:tblHeader w:val="0"/>
+        </w:trPr>
+        <w:tc>
+          <w:tcPr>
+            <w:tcMar>
+              <w:top w:w="0.0" w:type="dxa"/>
+              <w:bottom w:w="0.0" w:type="dxa"/>
+            </w:tcMar>
+          </w:tcPr>
+          <w:p>
+            <w:pPr>
+              <w:spacing w:before="60" w:lineRule="auto"/>
+              <w:rPr/>
+            </w:pPr>
+            <w:r>
+              <w:rPr>
+                <w:rtl w:val="0"/>
+              </w:rPr>
+              <w:t xml:space="preserve">1.9</w:t>
+            </w:r>
+          </w:p>
+        </w:tc>
+        <w:tc>
+          <w:tcPr>
+            <w:tcMar>
+              <w:top w:w="0.0" w:type="dxa"/>
+              <w:bottom w:w="0.0" w:type="dxa"/>
+            </w:tcMar>
+          </w:tcPr>
+          <w:p>
+            <w:pPr>
+              <w:tabs>
+                <w:tab w:val="left" w:leader="none" w:pos="317"/>
+              </w:tabs>
+              <w:spacing w:before="60" w:lineRule="auto"/>
+              <w:rPr/>
+            </w:pPr>
+            <w:r>
+              <w:rPr>
+                <w:rtl w:val="0"/>
+              </w:rPr>
+              <w:t xml:space="preserve">Date range is linear </w:t>
+            </w:r>
+          </w:p>
+          <w:p>
+            <w:pPr>
+              <w:tabs>
+                <w:tab w:val="left" w:leader="none" w:pos="317"/>
+              </w:tabs>
+              <w:spacing w:before="60" w:lineRule="auto"/>
+              <w:rPr/>
+            </w:pPr>
+            <w:r>
+              <w:rPr>
+                <w:rtl w:val="0"/>
+              </w:rPr>
+              <w:t xml:space="preserve">date_function(2015,2016)</w:t>
+            </w:r>
+          </w:p>
+        </w:tc>
+        <w:tc>
+          <w:tcPr>
+            <w:tcMar>
+              <w:top w:w="0.0" w:type="dxa"/>
+              <w:bottom w:w="0.0" w:type="dxa"/>
+            </w:tcMar>
+          </w:tcPr>
+          <w:p>
+            <w:pPr>
+              <w:tabs>
+                <w:tab w:val="left" w:leader="none" w:pos="317"/>
+              </w:tabs>
+              <w:spacing w:before="60" w:lineRule="auto"/>
+              <w:rPr/>
+            </w:pPr>
+            <w:r>
+              <w:rPr>
+                <w:rtl w:val="0"/>
+              </w:rPr>
+              <w:t xml:space="preserve">Return </w:t>
+            </w:r>
+            <w:r>
+              <w:rPr>
+                <w:rFonts w:ascii="Courier New" w:cs="Courier New" w:eastAsia="Courier New" w:hAnsi="Courier New"/>
+                <w:sz w:val="20"/>
+                <w:szCs w:val="20"/>
+                <w:rtl w:val="0"/>
+              </w:rPr>
+              <w:t xml:space="preserve">'&lt;'</w:t>
+            </w:r>
+            <w:r>
+              <w:rPr>
+                <w:rtl w:val="0"/>
+              </w:rPr>
+            </w:r>
+          </w:p>
+        </w:tc>
+        <w:tc>
+          <w:tcPr>
+            <w:tcMar>
+              <w:top w:w="0.0" w:type="dxa"/>
+              <w:bottom w:w="0.0" w:type="dxa"/>
+            </w:tcMar>
+          </w:tcPr>
+          <w:p>
+            <w:pPr>
+              <w:spacing w:before="60" w:lineRule="auto"/>
+              <w:rPr/>
+            </w:pPr>
+            <w:r>
+              <w:rPr>
+                <w:rtl w:val="0"/>
+              </w:rPr>
+              <w:t xml:space="preserve">Passed</w:t>
+            </w:r>
+          </w:p>
+        </w:tc>
+      </w:tr>
+      <w:tr>
+        <w:trPr>
+          <w:cantSplit w:val="0"/>
+          <w:tblHeader w:val="0"/>
+        </w:trPr>
+        <w:tc>
+          <w:tcPr>
+            <w:tcMar>
+              <w:top w:w="0.0" w:type="dxa"/>
+              <w:bottom w:w="0.0" w:type="dxa"/>
+            </w:tcMar>
+          </w:tcPr>
+          <w:p>
+            <w:pPr>
+              <w:spacing w:before="60" w:lineRule="auto"/>
+              <w:rPr/>
+            </w:pPr>
+            <w:r>
+              <w:rPr>
+                <w:rtl w:val="0"/>
+              </w:rPr>
+              <w:t xml:space="preserve">2.0</w:t>
+            </w:r>
+          </w:p>
+        </w:tc>
+        <w:tc>
+          <w:tcPr>
+            <w:tcMar>
+              <w:top w:w="0.0" w:type="dxa"/>
+              <w:bottom w:w="0.0" w:type="dxa"/>
+            </w:tcMar>
+          </w:tcPr>
+          <w:p>
+            <w:pPr>
+              <w:tabs>
+                <w:tab w:val="left" w:leader="none" w:pos="317"/>
+              </w:tabs>
+              <w:spacing w:before="60" w:lineRule="auto"/>
+              <w:rPr/>
+            </w:pPr>
+            <w:r>
+              <w:rPr>
+                <w:rtl w:val="0"/>
+              </w:rPr>
+              <w:t xml:space="preserve">Check if searched rows of data in dataframe contain a keyword.</w:t>
+            </w:r>
+          </w:p>
+          <w:p>
+            <w:pPr>
+              <w:tabs>
+                <w:tab w:val="left" w:leader="none" w:pos="317"/>
+              </w:tabs>
+              <w:spacing w:before="60" w:lineRule="auto"/>
+              <w:rPr/>
+            </w:pPr>
+            <w:r>
+              <w:rPr>
+                <w:rtl w:val="0"/>
+              </w:rPr>
+              <w:t xml:space="preserve">keyword_function("Pedestrian") </w:t>
+            </w:r>
+          </w:p>
+        </w:tc>
+        <w:tc>
+          <w:tcPr>
+            <w:tcMar>
+              <w:top w:w="0.0" w:type="dxa"/>
+              <w:bottom w:w="0.0" w:type="dxa"/>
+            </w:tcMar>
+          </w:tcPr>
+          <w:p>
+            <w:pPr>
+              <w:tabs>
+                <w:tab w:val="left" w:leader="none" w:pos="317"/>
+              </w:tabs>
+              <w:spacing w:before="60" w:lineRule="auto"/>
+              <w:rPr/>
+            </w:pPr>
+            <w:r>
+              <w:rPr>
+                <w:rtl w:val="0"/>
+              </w:rPr>
+              <w:t xml:space="preserve">Return True</w:t>
+            </w:r>
+          </w:p>
+        </w:tc>
+        <w:tc>
+          <w:tcPr>
+            <w:tcMar>
+              <w:top w:w="0.0" w:type="dxa"/>
+              <w:bottom w:w="0.0" w:type="dxa"/>
+            </w:tcMar>
+          </w:tcPr>
+          <w:p>
+            <w:pPr>
+              <w:spacing w:before="60" w:lineRule="auto"/>
+              <w:rPr/>
+            </w:pPr>
+            <w:r>
+              <w:rPr>
+                <w:rtl w:val="0"/>
+              </w:rPr>
+              <w:t xml:space="preserve">Passed</w:t>
+            </w:r>
+          </w:p>
+        </w:tc>
+      </w:tr>
+      <w:tr>
+        <w:trPr>
+          <w:cantSplit w:val="0"/>
+          <w:tblHeader w:val="0"/>
+        </w:trPr>
+        <w:tc>
+          <w:tcPr>
+            <w:tcMar>
+              <w:top w:w="0.0" w:type="dxa"/>
+              <w:bottom w:w="0.0" w:type="dxa"/>
+            </w:tcMar>
+          </w:tcPr>
+          <w:p>
+            <w:pPr>
+              <w:spacing w:before="60" w:lineRule="auto"/>
+              <w:rPr/>
+            </w:pPr>
+            <w:r>
+              <w:rPr>
+                <w:rtl w:val="0"/>
+              </w:rPr>
+            </w:r>
+          </w:p>
+        </w:tc>
+        <w:tc>
+          <w:tcPr>
+            <w:tcMar>
+              <w:top w:w="0.0" w:type="dxa"/>
+              <w:bottom w:w="0.0" w:type="dxa"/>
+            </w:tcMar>
+          </w:tcPr>
+          <w:p>
+            <w:pPr>
+              <w:tabs>
+                <w:tab w:val="left" w:leader="none" w:pos="317"/>
+              </w:tabs>
+              <w:spacing w:before="60" w:lineRule="auto"/>
+              <w:rPr/>
+            </w:pPr>
+            <w:r>
+              <w:rPr>
+                <w:rtl w:val="0"/>
+              </w:rPr>
+              <w:t xml:space="preserve">Check if searched rows of data in dataframe contain a keyword.</w:t>
+            </w:r>
+          </w:p>
+          <w:p>
+            <w:pPr>
+              <w:tabs>
+                <w:tab w:val="left" w:leader="none" w:pos="317"/>
+              </w:tabs>
+              <w:spacing w:before="60" w:lineRule="auto"/>
+              <w:rPr/>
+            </w:pPr>
+            <w:r>
+              <w:rPr>
+                <w:rtl w:val="0"/>
+              </w:rPr>
+              <w:t xml:space="preserve">keyword_function("Collision") </w:t>
+            </w:r>
+          </w:p>
+        </w:tc>
+        <w:tc>
+          <w:tcPr>
+            <w:tcMar>
+              <w:top w:w="0.0" w:type="dxa"/>
+              <w:bottom w:w="0.0" w:type="dxa"/>
+            </w:tcMar>
+          </w:tcPr>
+          <w:p>
+            <w:pPr>
+              <w:tabs>
+                <w:tab w:val="left" w:leader="none" w:pos="317"/>
+              </w:tabs>
+              <w:spacing w:before="60" w:lineRule="auto"/>
+              <w:rPr/>
+            </w:pPr>
+            <w:r>
+              <w:rPr>
+                <w:rtl w:val="0"/>
+              </w:rPr>
+              <w:t xml:space="preserve">Return True</w:t>
+            </w:r>
+          </w:p>
+        </w:tc>
+        <w:tc>
+          <w:tcPr>
+            <w:tcMar>
+              <w:top w:w="0.0" w:type="dxa"/>
+              <w:bottom w:w="0.0" w:type="dxa"/>
+            </w:tcMar>
+          </w:tcPr>
+          <w:p>
+            <w:pPr>
+              <w:spacing w:before="60" w:lineRule="auto"/>
+              <w:rPr/>
+            </w:pPr>
+            <w:r>
+              <w:rPr>
+                <w:rtl w:val="0"/>
+              </w:rPr>
+              <w:t xml:space="preserve">Passed</w:t>
+            </w:r>
+          </w:p>
+        </w:tc>
+      </w:tr>
+      <w:tr>
+        <w:trPr>
+          <w:cantSplit w:val="0"/>
+          <w:tblHeader w:val="0"/>
+        </w:trPr>
+        <w:tc>
+          <w:tcPr>
+            <w:tcMar>
+              <w:top w:w="0.0" w:type="dxa"/>
+              <w:bottom w:w="0.0" w:type="dxa"/>
+            </w:tcMar>
+          </w:tcPr>
+          <w:p>
+            <w:pPr>
+              <w:spacing w:before="60" w:lineRule="auto"/>
+              <w:rPr/>
+            </w:pPr>
+            <w:r>
+              <w:rPr>
+                <w:rtl w:val="0"/>
+              </w:rPr>
+            </w:r>
+          </w:p>
+        </w:tc>
+        <w:tc>
+          <w:tcPr>
+            <w:tcMar>
+              <w:top w:w="0.0" w:type="dxa"/>
+              <w:bottom w:w="0.0" w:type="dxa"/>
+            </w:tcMar>
+          </w:tcPr>
+          <w:p>
+            <w:pPr>
+              <w:tabs>
+                <w:tab w:val="left" w:leader="none" w:pos="317"/>
+              </w:tabs>
+              <w:spacing w:before="60" w:lineRule="auto"/>
+              <w:rPr/>
+            </w:pPr>
+            <w:r>
+              <w:rPr>
+                <w:rtl w:val="0"/>
+              </w:rPr>
+              <w:t xml:space="preserve">Check if searched rows of data in dataframe contain a keyword.</w:t>
+            </w:r>
+          </w:p>
+          <w:p>
+            <w:pPr>
+              <w:tabs>
+                <w:tab w:val="left" w:leader="none" w:pos="317"/>
+              </w:tabs>
+              <w:spacing w:before="60" w:lineRule="auto"/>
+              <w:rPr/>
+            </w:pPr>
+            <w:r>
+              <w:rPr>
+                <w:rtl w:val="0"/>
+              </w:rPr>
+              <w:t xml:space="preserve">keyword_function("Struck Pedestrian")</w:t>
+            </w:r>
+          </w:p>
+        </w:tc>
+        <w:tc>
+          <w:tcPr>
+            <w:tcMar>
+              <w:top w:w="0.0" w:type="dxa"/>
+              <w:bottom w:w="0.0" w:type="dxa"/>
+            </w:tcMar>
+          </w:tcPr>
+          <w:p>
+            <w:pPr>
+              <w:tabs>
+                <w:tab w:val="left" w:leader="none" w:pos="317"/>
+              </w:tabs>
+              <w:spacing w:before="60" w:lineRule="auto"/>
+              <w:rPr/>
+            </w:pPr>
+            <w:r>
+              <w:rPr>
+                <w:rtl w:val="0"/>
+              </w:rPr>
+              <w:t xml:space="preserve">Return True</w:t>
+            </w:r>
+          </w:p>
+        </w:tc>
+        <w:tc>
+          <w:tcPr>
+            <w:tcMar>
+              <w:top w:w="0.0" w:type="dxa"/>
+              <w:bottom w:w="0.0" w:type="dxa"/>
+            </w:tcMar>
+          </w:tcPr>
+          <w:p>
+            <w:pPr>
+              <w:spacing w:before="60" w:lineRule="auto"/>
+              <w:rPr/>
+            </w:pPr>
+            <w:r>
+              <w:rPr>
+                <w:rtl w:val="0"/>
+              </w:rPr>
+              <w:t xml:space="preserve">Passed</w:t>
+            </w:r>
+          </w:p>
+        </w:tc>
+      </w:tr>
+      <w:tr>
+        <w:trPr>
+          <w:cantSplit w:val="0"/>
+          <w:tblHeader w:val="0"/>
+        </w:trPr>
+        <w:tc>
+          <w:tcPr>
+            <w:tcMar>
+              <w:top w:w="0.0" w:type="dxa"/>
+              <w:bottom w:w="0.0" w:type="dxa"/>
+            </w:tcMar>
+          </w:tcPr>
+          <w:p>
+            <w:pPr>
+              <w:spacing w:before="60" w:lineRule="auto"/>
+              <w:rPr/>
+            </w:pPr>
+            <w:r>
+              <w:rPr>
+                <w:rtl w:val="0"/>
+              </w:rPr>
+            </w:r>
+          </w:p>
+        </w:tc>
+        <w:tc>
+          <w:tcPr>
+            <w:tcMar>
+              <w:top w:w="0.0" w:type="dxa"/>
+              <w:bottom w:w="0.0" w:type="dxa"/>
+            </w:tcMar>
+          </w:tcPr>
+          <w:p>
+            <w:pPr>
+              <w:tabs>
+                <w:tab w:val="left" w:leader="none" w:pos="317"/>
+              </w:tabs>
+              <w:spacing w:before="60" w:lineRule="auto"/>
+              <w:rPr/>
+            </w:pPr>
+            <w:r>
+              <w:rPr>
+                <w:rtl w:val="0"/>
+              </w:rPr>
+              <w:t xml:space="preserve">Check if searched rows of data in dataframe contain a keyword.</w:t>
+            </w:r>
+          </w:p>
+          <w:p>
+            <w:pPr>
+              <w:tabs>
+                <w:tab w:val="left" w:leader="none" w:pos="317"/>
+              </w:tabs>
+              <w:spacing w:before="60" w:lineRule="auto"/>
+              <w:rPr/>
+            </w:pPr>
+            <w:r>
+              <w:rPr>
+                <w:rtl w:val="0"/>
+              </w:rPr>
+              <w:t xml:space="preserve">keyword_function("Collision with vehicle")</w:t>
+            </w:r>
+          </w:p>
+        </w:tc>
+        <w:tc>
+          <w:tcPr>
+            <w:tcMar>
+              <w:top w:w="0.0" w:type="dxa"/>
+              <w:bottom w:w="0.0" w:type="dxa"/>
+            </w:tcMar>
+          </w:tcPr>
+          <w:p>
+            <w:pPr>
+              <w:tabs>
+                <w:tab w:val="left" w:leader="none" w:pos="317"/>
+              </w:tabs>
+              <w:spacing w:before="60" w:lineRule="auto"/>
+              <w:rPr/>
+            </w:pPr>
+            <w:r>
+              <w:rPr>
+                <w:rtl w:val="0"/>
+              </w:rPr>
+              <w:t xml:space="preserve">Return True</w:t>
+            </w:r>
+          </w:p>
+        </w:tc>
+        <w:tc>
+          <w:tcPr>
+            <w:tcMar>
+              <w:top w:w="0.0" w:type="dxa"/>
+              <w:bottom w:w="0.0" w:type="dxa"/>
+            </w:tcMar>
+          </w:tcPr>
+          <w:p>
+            <w:pPr>
+              <w:spacing w:before="60" w:lineRule="auto"/>
+              <w:rPr/>
+            </w:pPr>
+            <w:r>
+              <w:rPr>
+                <w:rtl w:val="0"/>
+              </w:rPr>
+              <w:t xml:space="preserve">Passed</w:t>
+            </w:r>
+          </w:p>
+        </w:tc>
+      </w:tr>
+      <w:tr>
+        <w:trPr>
+          <w:cantSplit w:val="0"/>
+          <w:tblHeader w:val="0"/>
+        </w:trPr>
+        <w:tc>
+          <w:tcPr>
+            <w:tcMar>
+              <w:top w:w="0.0" w:type="dxa"/>
+              <w:bottom w:w="0.0" w:type="dxa"/>
+            </w:tcMar>
+          </w:tcPr>
+          <w:p>
+            <w:pPr>
+              <w:spacing w:before="60" w:lineRule="auto"/>
+              <w:rPr/>
+            </w:pPr>
+            <w:r>
+              <w:rPr>
+                <w:rtl w:val="0"/>
+              </w:rPr>
+            </w:r>
+          </w:p>
+        </w:tc>
+        <w:tc>
+          <w:tcPr>
+            <w:tcMar>
+              <w:top w:w="0.0" w:type="dxa"/>
+              <w:bottom w:w="0.0" w:type="dxa"/>
+            </w:tcMar>
+          </w:tcPr>
+          <w:p>
+            <w:pPr>
+              <w:tabs>
+                <w:tab w:val="left" w:leader="none" w:pos="317"/>
+              </w:tabs>
+              <w:spacing w:before="60" w:lineRule="auto"/>
+              <w:rPr/>
+            </w:pPr>
+            <w:r>
+              <w:rPr>
+                <w:rtl w:val="0"/>
+              </w:rPr>
+              <w:t xml:space="preserve">Check if searched rows of data in dataframe contain a keyword.</w:t>
+            </w:r>
+          </w:p>
+          <w:p>
+            <w:pPr>
+              <w:tabs>
+                <w:tab w:val="left" w:leader="none" w:pos="317"/>
+              </w:tabs>
+              <w:spacing w:before="60" w:lineRule="auto"/>
+              <w:rPr/>
+            </w:pPr>
+            <w:r>
+              <w:rPr>
+                <w:rtl w:val="0"/>
+              </w:rPr>
+              <w:t xml:space="preserve">keyword_function("Banana")</w:t>
+            </w:r>
+          </w:p>
+        </w:tc>
+        <w:tc>
+          <w:tcPr>
+            <w:tcMar>
+              <w:top w:w="0.0" w:type="dxa"/>
+              <w:bottom w:w="0.0" w:type="dxa"/>
+            </w:tcMar>
+          </w:tcPr>
+          <w:p>
+            <w:pPr>
+              <w:tabs>
+                <w:tab w:val="left" w:leader="none" w:pos="317"/>
+              </w:tabs>
+              <w:spacing w:before="60" w:lineRule="auto"/>
+              <w:rPr/>
+            </w:pPr>
+            <w:r>
+              <w:rPr>
+                <w:rtl w:val="0"/>
+              </w:rPr>
+              <w:t xml:space="preserve">Return False</w:t>
+            </w:r>
+          </w:p>
+        </w:tc>
+        <w:tc>
+          <w:tcPr>
+            <w:tcMar>
+              <w:top w:w="0.0" w:type="dxa"/>
+              <w:bottom w:w="0.0" w:type="dxa"/>
+            </w:tcMar>
+          </w:tcPr>
+          <w:p>
+            <w:pPr>
+              <w:spacing w:before="60" w:lineRule="auto"/>
+              <w:rPr/>
+            </w:pPr>
+            <w:r>
+              <w:rPr>
+                <w:rtl w:val="0"/>
+              </w:rPr>
+              <w:t xml:space="preserve">Passed</w:t>
+            </w:r>
+          </w:p>
+        </w:tc>
+      </w:tr>
+      <w:tr>
+        <w:trPr>
+          <w:cantSplit w:val="0"/>
+          <w:tblHeader w:val="0"/>
+        </w:trPr>
+        <w:tc>
+          <w:tcPr>
+            <w:tcMar>
+              <w:top w:w="0.0" w:type="dxa"/>
+              <w:bottom w:w="0.0" w:type="dxa"/>
+            </w:tcMar>
+          </w:tcPr>
+          <w:p>
+            <w:pPr>
+              <w:spacing w:before="60" w:lineRule="auto"/>
+              <w:rPr/>
+            </w:pPr>
+            <w:r>
+              <w:rPr>
+                <w:rtl w:val="0"/>
+              </w:rPr>
+            </w:r>
+          </w:p>
+        </w:tc>
+        <w:tc>
+          <w:tcPr>
+            <w:tcMar>
+              <w:top w:w="0.0" w:type="dxa"/>
+              <w:bottom w:w="0.0" w:type="dxa"/>
+            </w:tcMar>
+          </w:tcPr>
+          <w:p>
+            <w:pPr>
+              <w:tabs>
+                <w:tab w:val="left" w:leader="none" w:pos="317"/>
+              </w:tabs>
+              <w:spacing w:before="60" w:lineRule="auto"/>
+              <w:rPr/>
+            </w:pPr>
+            <w:r>
+              <w:rPr>
+                <w:rtl w:val="0"/>
+              </w:rPr>
+              <w:t xml:space="preserve">Check if searched rows of data in dataframe contain a keyword.</w:t>
+            </w:r>
+          </w:p>
+          <w:p>
+            <w:pPr>
+              <w:tabs>
+                <w:tab w:val="left" w:leader="none" w:pos="317"/>
+              </w:tabs>
+              <w:spacing w:before="60" w:lineRule="auto"/>
+              <w:rPr/>
+            </w:pPr>
+            <w:r>
+              <w:rPr>
+                <w:rtl w:val="0"/>
+              </w:rPr>
+              <w:t xml:space="preserve">keyword_function("America") </w:t>
+            </w:r>
+          </w:p>
+        </w:tc>
+        <w:tc>
+          <w:tcPr>
+            <w:tcMar>
+              <w:top w:w="0.0" w:type="dxa"/>
+              <w:bottom w:w="0.0" w:type="dxa"/>
+            </w:tcMar>
+          </w:tcPr>
+          <w:p>
+            <w:pPr>
+              <w:tabs>
+                <w:tab w:val="left" w:leader="none" w:pos="317"/>
+              </w:tabs>
+              <w:spacing w:before="60" w:lineRule="auto"/>
+              <w:rPr/>
+            </w:pPr>
+            <w:r>
+              <w:rPr>
+                <w:rtl w:val="0"/>
+              </w:rPr>
+              <w:t xml:space="preserve">Return False</w:t>
+            </w:r>
+          </w:p>
+        </w:tc>
+        <w:tc>
+          <w:tcPr>
+            <w:tcMar>
+              <w:top w:w="0.0" w:type="dxa"/>
+              <w:bottom w:w="0.0" w:type="dxa"/>
+            </w:tcMar>
+          </w:tcPr>
+          <w:p>
+            <w:pPr>
+              <w:spacing w:before="60" w:lineRule="auto"/>
+              <w:rPr/>
+            </w:pPr>
+            <w:r>
+              <w:rPr>
+                <w:rtl w:val="0"/>
+              </w:rPr>
+              <w:t xml:space="preserve">Passed</w:t>
+            </w:r>
+          </w:p>
+        </w:tc>
+      </w:tr>
+      <w:tr>
+        <w:trPr>
+          <w:cantSplit w:val="0"/>
+          <w:tblHeader w:val="0"/>
+        </w:trPr>
+        <w:tc>
+          <w:tcPr>
+            <w:tcMar>
+              <w:top w:w="0.0" w:type="dxa"/>
+              <w:bottom w:w="0.0" w:type="dxa"/>
+            </w:tcMar>
+          </w:tcPr>
+          <w:p>
+            <w:pPr>
+              <w:spacing w:before="60" w:lineRule="auto"/>
+              <w:rPr/>
+            </w:pPr>
+            <w:r>
+              <w:rPr>
+                <w:rtl w:val="0"/>
+              </w:rPr>
+            </w:r>
+          </w:p>
+        </w:tc>
+        <w:tc>
+          <w:tcPr>
+            <w:tcMar>
+              <w:top w:w="0.0" w:type="dxa"/>
+              <w:bottom w:w="0.0" w:type="dxa"/>
+            </w:tcMar>
+          </w:tcPr>
+          <w:p>
+            <w:pPr>
+              <w:tabs>
+                <w:tab w:val="left" w:leader="none" w:pos="317"/>
+              </w:tabs>
+              <w:spacing w:before="60" w:lineRule="auto"/>
+              <w:rPr/>
+            </w:pPr>
+            <w:r>
+              <w:rPr>
+                <w:rtl w:val="0"/>
+              </w:rPr>
+              <w:t xml:space="preserve">Check if searched rows of data in dataframe contain a keyword.</w:t>
+            </w:r>
+          </w:p>
+          <w:p>
+            <w:pPr>
+              <w:tabs>
+                <w:tab w:val="left" w:leader="none" w:pos="317"/>
+              </w:tabs>
+              <w:spacing w:before="60" w:lineRule="auto"/>
+              <w:rPr/>
+            </w:pPr>
+            <w:r>
+              <w:rPr>
+                <w:rtl w:val="0"/>
+              </w:rPr>
+              <w:t xml:space="preserve">keyword_function("Boat")</w:t>
+            </w:r>
+          </w:p>
+        </w:tc>
+        <w:tc>
+          <w:tcPr>
+            <w:tcMar>
+              <w:top w:w="0.0" w:type="dxa"/>
+              <w:bottom w:w="0.0" w:type="dxa"/>
+            </w:tcMar>
+          </w:tcPr>
+          <w:p>
+            <w:pPr>
+              <w:tabs>
+                <w:tab w:val="left" w:leader="none" w:pos="317"/>
+              </w:tabs>
+              <w:spacing w:before="60" w:lineRule="auto"/>
+              <w:rPr/>
+            </w:pPr>
+            <w:r>
+              <w:rPr>
+                <w:rtl w:val="0"/>
+              </w:rPr>
+              <w:t xml:space="preserve">Return False</w:t>
+            </w:r>
+          </w:p>
+        </w:tc>
+        <w:tc>
+          <w:tcPr>
+            <w:tcMar>
+              <w:top w:w="0.0" w:type="dxa"/>
+              <w:bottom w:w="0.0" w:type="dxa"/>
+            </w:tcMar>
+          </w:tcPr>
+          <w:p>
+            <w:pPr>
+              <w:spacing w:before="60" w:lineRule="auto"/>
+              <w:rPr/>
+            </w:pPr>
+            <w:r>
+              <w:rPr>
+                <w:rtl w:val="0"/>
+              </w:rPr>
+              <w:t xml:space="preserve">Passed</w:t>
+            </w:r>
+          </w:p>
+        </w:tc>
+      </w:tr>
+      <w:tr>
+        <w:trPr>
+          <w:cantSplit w:val="0"/>
+          <w:tblHeader w:val="0"/>
+        </w:trPr>
+        <w:tc>
+          <w:tcPr>
+            <w:tcMar>
+              <w:top w:w="0.0" w:type="dxa"/>
+              <w:bottom w:w="0.0" w:type="dxa"/>
+            </w:tcMar>
+          </w:tcPr>
+          <w:p>
+            <w:pPr>
+              <w:spacing w:before="60" w:lineRule="auto"/>
+              <w:rPr/>
+            </w:pPr>
+            <w:r>
+              <w:rPr>
+                <w:rtl w:val="0"/>
+              </w:rPr>
+            </w:r>
+          </w:p>
+        </w:tc>
+        <w:tc>
+          <w:tcPr>
+            <w:tcMar>
+              <w:top w:w="0.0" w:type="dxa"/>
+              <w:bottom w:w="0.0" w:type="dxa"/>
+            </w:tcMar>
+          </w:tcPr>
+          <w:p>
+            <w:pPr>
+              <w:tabs>
+                <w:tab w:val="left" w:leader="none" w:pos="317"/>
+              </w:tabs>
+              <w:spacing w:before="60" w:lineRule="auto"/>
+              <w:rPr/>
+            </w:pPr>
+            <w:r>
+              <w:rPr>
+                <w:rtl w:val="0"/>
+              </w:rPr>
+              <w:t xml:space="preserve">Check if searched rows of data in dataframe contain a keyword.</w:t>
+            </w:r>
+          </w:p>
+          <w:p>
+            <w:pPr>
+              <w:tabs>
+                <w:tab w:val="left" w:leader="none" w:pos="317"/>
+              </w:tabs>
+              <w:spacing w:before="60" w:lineRule="auto"/>
+              <w:rPr/>
+            </w:pPr>
+            <w:r>
+              <w:rPr>
+                <w:rtl w:val="0"/>
+              </w:rPr>
+              <w:t xml:space="preserve">keyword_function("")</w:t>
+            </w:r>
+          </w:p>
+        </w:tc>
+        <w:tc>
+          <w:tcPr>
+            <w:tcMar>
+              <w:top w:w="0.0" w:type="dxa"/>
+              <w:bottom w:w="0.0" w:type="dxa"/>
+            </w:tcMar>
+          </w:tcPr>
+          <w:p>
+            <w:pPr>
+              <w:tabs>
+                <w:tab w:val="left" w:leader="none" w:pos="317"/>
+              </w:tabs>
+              <w:spacing w:before="60" w:lineRule="auto"/>
+              <w:rPr/>
+            </w:pPr>
+            <w:r>
+              <w:rPr>
+                <w:rtl w:val="0"/>
+              </w:rPr>
+              <w:t xml:space="preserve">Return True</w:t>
+            </w:r>
+          </w:p>
+        </w:tc>
+        <w:tc>
+          <w:tcPr>
+            <w:tcMar>
+              <w:top w:w="0.0" w:type="dxa"/>
+              <w:bottom w:w="0.0" w:type="dxa"/>
+            </w:tcMar>
+          </w:tcPr>
+          <w:p>
+            <w:pPr>
+              <w:spacing w:before="60" w:lineRule="auto"/>
+              <w:rPr/>
+            </w:pPr>
+            <w:r>
+              <w:rPr>
+                <w:rtl w:val="0"/>
+              </w:rPr>
+              <w:t xml:space="preserve">Passed</w:t>
             </w:r>
           </w:p>
         </w:tc>
@@ -1510,6 +2600,23 @@
     <w:p>
       <w:pPr>
         <w:pStyle w:val="Heading1"/>
+        <w:ind w:left="0" w:firstLine="0"/>
+        <w:rPr/>
+      </w:pPr>
+      <w:bookmarkStart w:colFirst="0" w:colLast="0" w:name="_u3n8k2tzrsup" w:id="3"/>
+      <w:bookmarkEnd w:id="3"/>
+      <w:r>
+        <w:br w:type="page"/>
+      </w:r>
+      <w:r>
+        <w:rPr>
+          <w:rtl w:val="0"/>
+        </w:rPr>
+      </w:r>
+    </w:p>
+    <w:p>
+      <w:pPr>
+        <w:pStyle w:val="Heading1"/>
         <w:numPr>
           <w:ilvl w:val="0"/>
           <w:numId w:val="2"/>
@@ -1517,13 +2624,25 @@
         <w:ind w:left="432" w:hanging="432"/>
         <w:rPr/>
       </w:pPr>
-      <w:bookmarkStart w:colFirst="0" w:colLast="0" w:name="_1fob9te" w:id="3"/>
-      <w:bookmarkEnd w:id="3"/>
+      <w:bookmarkStart w:colFirst="0" w:colLast="0" w:name="_1fob9te" w:id="4"/>
+      <w:bookmarkEnd w:id="4"/>
       <w:r>
         <w:rPr>
           <w:rtl w:val="0"/>
         </w:rPr>
         <w:t xml:space="preserve">Coverage Report</w:t>
+      </w:r>
+    </w:p>
+    <w:p>
+      <w:pPr>
+        <w:rPr>
+          <w:color w:val="ff0000"/>
+        </w:rPr>
+      </w:pPr>
+      <w:r>
+        <w:rPr>
+          <w:rtl w:val="0"/>
+        </w:rPr>
       </w:r>
     </w:p>
     <w:p>
@@ -1534,20 +2653,7 @@
         <w:rPr>
           <w:rtl w:val="0"/>
         </w:rPr>
-      </w:r>
-    </w:p>
-    <w:p>
-      <w:pPr>
-        <w:rPr>
-          <w:color w:val="ff0000"/>
-        </w:rPr>
-      </w:pPr>
-      <w:r>
-        <w:rPr>
-          <w:color w:val="ff0000"/>
-          <w:rtl w:val="0"/>
-        </w:rPr>
-        <w:t xml:space="preserve">A description of the coverage of your unit tests, including how you evaluated coverage (function, statement, branch, condition)</w:t>
+        <w:t xml:space="preserve">Initially when running coverage, our coverage report was only showing 31%. A modified verion of main.py, called coveragetest.py was used to test the actual coverage of the code. The modified version added extra lines at the end of the main program to activate each of the functions used. Coveragetest.py was able to achieve a 98% coverage report with 6 lines of code not run. </w:t>
       </w:r>
     </w:p>
     <w:p>
@@ -1558,7 +2664,7 @@
         <w:rPr>
           <w:rtl w:val="0"/>
         </w:rPr>
-        <w:t xml:space="preserve">Initially when running coverage, our coverage report was only showing 31%. A modified verion of main.py, called coveragetest.py was used to test the actual coverage of the code. The modified version added extra lines at the end of the main program to activate each of the functions used. Coveragetest.py was able to achieve a 98% coverage report with 6 lines of code not run. The lines of code were relating to errors which show as tkinter message boxes. The errors work as needed when the main program is run however we could not run coverage and execute multiple message boxes as doing so caused the coverage test to crash. These functions have been tested in the previous unit tests. </w:t>
+        <w:t xml:space="preserve">The lines of code were relating to errors which show as tkinter message boxes. The errors work as needed when the main program is run however we could not run coverage and execute multiple message boxes as doing so caused the coverage test to crash. These functions have been tested in the previous unit tests. </w:t>
       </w:r>
     </w:p>
     <w:p>
@@ -1575,12 +2681,12 @@
           <wp:inline distB="114300" distT="114300" distL="114300" distR="114300">
             <wp:extent cx="4271963" cy="698906"/>
             <wp:effectExtent b="0" l="0" r="0" t="0"/>
-            <wp:docPr id="1" name="image2.png"/>
+            <wp:docPr id="1" name="image1.png"/>
             <a:graphic>
               <a:graphicData uri="http://schemas.openxmlformats.org/drawingml/2006/picture">
                 <pic:pic>
                   <pic:nvPicPr>
-                    <pic:cNvPr id="0" name="image2.png"/>
+                    <pic:cNvPr id="0" name="image1.png"/>
                     <pic:cNvPicPr preferRelativeResize="0"/>
                   </pic:nvPicPr>
                   <pic:blipFill>
@@ -1622,12 +2728,12 @@
           <wp:inline distB="114300" distT="114300" distL="114300" distR="114300">
             <wp:extent cx="4299795" cy="762713"/>
             <wp:effectExtent b="0" l="0" r="0" t="0"/>
-            <wp:docPr id="2" name="image1.png"/>
+            <wp:docPr id="2" name="image2.png"/>
             <a:graphic>
               <a:graphicData uri="http://schemas.openxmlformats.org/drawingml/2006/picture">
                 <pic:pic>
                   <pic:nvPicPr>
-                    <pic:cNvPr id="0" name="image1.png"/>
+                    <pic:cNvPr id="0" name="image2.png"/>
                     <pic:cNvPicPr preferRelativeResize="0"/>
                   </pic:nvPicPr>
                   <pic:blipFill>
@@ -1670,8 +2776,8 @@
         <w:ind w:left="432" w:hanging="432"/>
         <w:rPr/>
       </w:pPr>
-      <w:bookmarkStart w:colFirst="0" w:colLast="0" w:name="_3znysh7" w:id="4"/>
-      <w:bookmarkEnd w:id="4"/>
+      <w:bookmarkStart w:colFirst="0" w:colLast="0" w:name="_3znysh7" w:id="5"/>
+      <w:bookmarkEnd w:id="5"/>
       <w:r>
         <w:rPr>
           <w:rtl w:val="0"/>
@@ -1687,10 +2793,8 @@
       </w:pPr>
       <w:r>
         <w:rPr>
-          <w:color w:val="ff0000"/>
           <w:rtl w:val="0"/>
         </w:rPr>
-        <w:t xml:space="preserve">(You will need to fill out the column on the left with the requirements listed in software design documents and the columns on the right with the results of your own testing)</w:t>
       </w:r>
     </w:p>
     <w:tbl>
@@ -2958,25 +4062,27 @@
               <w:rPr>
                 <w:rtl w:val="0"/>
               </w:rPr>
-            </w:r>
-          </w:p>
-        </w:tc>
-        <w:tc>
-          <w:tcPr>
-            <w:tcMar>
-              <w:top w:w="0.0" w:type="dxa"/>
-              <w:bottom w:w="0.0" w:type="dxa"/>
-            </w:tcMar>
-          </w:tcPr>
-          <w:p>
-            <w:pPr>
-              <w:spacing w:before="60" w:lineRule="auto"/>
-              <w:rPr/>
-            </w:pPr>
-            <w:r>
-              <w:rPr>
-                <w:rtl w:val="0"/>
-              </w:rPr>
+              <w:t xml:space="preserve">None</w:t>
+            </w:r>
+          </w:p>
+        </w:tc>
+        <w:tc>
+          <w:tcPr>
+            <w:tcMar>
+              <w:top w:w="0.0" w:type="dxa"/>
+              <w:bottom w:w="0.0" w:type="dxa"/>
+            </w:tcMar>
+          </w:tcPr>
+          <w:p>
+            <w:pPr>
+              <w:spacing w:before="60" w:lineRule="auto"/>
+              <w:rPr/>
+            </w:pPr>
+            <w:r>
+              <w:rPr>
+                <w:rtl w:val="0"/>
+              </w:rPr>
+              <w:t xml:space="preserve">Fail</w:t>
             </w:r>
           </w:p>
         </w:tc>

</xml_diff>

<commit_message>
Updates to coverage test and Software Testing Report
</commit_message>
<xml_diff>
--- a/Software Testing Report.docx
+++ b/Software Testing Report.docx
@@ -29,22 +29,12 @@
     </w:p>
     <w:p>
       <w:pPr>
-        <w:pStyle w:val="Heading3"/>
         <w:spacing w:before="0" w:line="480" w:lineRule="auto"/>
         <w:ind w:left="720" w:right="720" w:firstLine="0"/>
-        <w:rPr>
-          <w:b w:val="0"/>
-          <w:color w:val="000000"/>
-          <w:sz w:val="24"/>
-          <w:szCs w:val="24"/>
-        </w:rPr>
+        <w:rPr/>
       </w:pPr>
       <w:r>
         <w:rPr>
-          <w:b w:val="0"/>
-          <w:color w:val="000000"/>
-          <w:sz w:val="24"/>
-          <w:szCs w:val="24"/>
           <w:rtl w:val="0"/>
         </w:rPr>
         <w:t xml:space="preserve">Max Woollons s5349356</w:t>
@@ -52,22 +42,12 @@
     </w:p>
     <w:p>
       <w:pPr>
-        <w:pStyle w:val="Heading3"/>
         <w:spacing w:before="0" w:line="480" w:lineRule="auto"/>
         <w:ind w:left="720" w:right="720" w:firstLine="0"/>
-        <w:rPr>
-          <w:b w:val="0"/>
-          <w:color w:val="000000"/>
-          <w:sz w:val="24"/>
-          <w:szCs w:val="24"/>
-        </w:rPr>
+        <w:rPr/>
       </w:pPr>
       <w:r>
         <w:rPr>
-          <w:b w:val="0"/>
-          <w:color w:val="000000"/>
-          <w:sz w:val="24"/>
-          <w:szCs w:val="24"/>
           <w:rtl w:val="0"/>
         </w:rPr>
         <w:t xml:space="preserve">Reiss Tooze s5046939</w:t>
@@ -75,24 +55,12 @@
     </w:p>
     <w:p>
       <w:pPr>
-        <w:pStyle w:val="Heading3"/>
         <w:spacing w:before="0" w:line="480" w:lineRule="auto"/>
         <w:ind w:left="720" w:right="720" w:firstLine="0"/>
-        <w:rPr>
-          <w:b w:val="0"/>
-          <w:color w:val="000000"/>
-          <w:sz w:val="24"/>
-          <w:szCs w:val="24"/>
-        </w:rPr>
+        <w:rPr/>
       </w:pPr>
-      <w:bookmarkStart w:colFirst="0" w:colLast="0" w:name="_26v40pup3wr9" w:id="0"/>
-      <w:bookmarkEnd w:id="0"/>
       <w:r>
         <w:rPr>
-          <w:b w:val="0"/>
-          <w:color w:val="000000"/>
-          <w:sz w:val="24"/>
-          <w:szCs w:val="24"/>
           <w:rtl w:val="0"/>
         </w:rPr>
         <w:t xml:space="preserve">Kail Terepai s5307474</w:t>
@@ -404,8 +372,8 @@
       <w:pPr>
         <w:rPr/>
       </w:pPr>
-      <w:bookmarkStart w:colFirst="0" w:colLast="0" w:name="_gjdgxs" w:id="1"/>
-      <w:bookmarkEnd w:id="1"/>
+      <w:bookmarkStart w:colFirst="0" w:colLast="0" w:name="_gjdgxs" w:id="0"/>
+      <w:bookmarkEnd w:id="0"/>
       <w:r>
         <w:rPr>
           <w:rtl w:val="0"/>
@@ -445,8 +413,8 @@
         <w:ind w:left="432" w:hanging="432"/>
         <w:rPr/>
       </w:pPr>
-      <w:bookmarkStart w:colFirst="0" w:colLast="0" w:name="_30j0zll" w:id="2"/>
-      <w:bookmarkEnd w:id="2"/>
+      <w:bookmarkStart w:colFirst="0" w:colLast="0" w:name="_30j0zll" w:id="1"/>
+      <w:bookmarkEnd w:id="1"/>
       <w:r>
         <w:rPr>
           <w:rtl w:val="0"/>
@@ -1855,6 +1823,7 @@
               <w:rPr>
                 <w:rtl w:val="0"/>
               </w:rPr>
+              <w:t xml:space="preserve">2.1</w:t>
             </w:r>
           </w:p>
         </w:tc>
@@ -1961,6 +1930,7 @@
               <w:rPr>
                 <w:rtl w:val="0"/>
               </w:rPr>
+              <w:t xml:space="preserve">2.2</w:t>
             </w:r>
           </w:p>
         </w:tc>
@@ -2067,6 +2037,7 @@
               <w:rPr>
                 <w:rtl w:val="0"/>
               </w:rPr>
+              <w:t xml:space="preserve">2.3</w:t>
             </w:r>
           </w:p>
         </w:tc>
@@ -2173,6 +2144,7 @@
               <w:rPr>
                 <w:rtl w:val="0"/>
               </w:rPr>
+              <w:t xml:space="preserve">2.4</w:t>
             </w:r>
           </w:p>
         </w:tc>
@@ -2279,6 +2251,7 @@
               <w:rPr>
                 <w:rtl w:val="0"/>
               </w:rPr>
+              <w:t xml:space="preserve">2.5</w:t>
             </w:r>
           </w:p>
         </w:tc>
@@ -2385,6 +2358,7 @@
               <w:rPr>
                 <w:rtl w:val="0"/>
               </w:rPr>
+              <w:t xml:space="preserve">2.6</w:t>
             </w:r>
           </w:p>
         </w:tc>
@@ -2491,6 +2465,7 @@
               <w:rPr>
                 <w:rtl w:val="0"/>
               </w:rPr>
+              <w:t xml:space="preserve">2.7</w:t>
             </w:r>
           </w:p>
         </w:tc>
@@ -2577,43 +2552,6 @@
         </w:tc>
       </w:tr>
     </w:tbl>
-    <w:p>
-      <w:pPr>
-        <w:rPr/>
-      </w:pPr>
-      <w:r>
-        <w:rPr>
-          <w:rtl w:val="0"/>
-        </w:rPr>
-      </w:r>
-    </w:p>
-    <w:p>
-      <w:pPr>
-        <w:rPr/>
-      </w:pPr>
-      <w:r>
-        <w:rPr>
-          <w:rtl w:val="0"/>
-        </w:rPr>
-      </w:r>
-    </w:p>
-    <w:p>
-      <w:pPr>
-        <w:pStyle w:val="Heading1"/>
-        <w:ind w:left="0" w:firstLine="0"/>
-        <w:rPr/>
-      </w:pPr>
-      <w:bookmarkStart w:colFirst="0" w:colLast="0" w:name="_u3n8k2tzrsup" w:id="3"/>
-      <w:bookmarkEnd w:id="3"/>
-      <w:r>
-        <w:br w:type="page"/>
-      </w:r>
-      <w:r>
-        <w:rPr>
-          <w:rtl w:val="0"/>
-        </w:rPr>
-      </w:r>
-    </w:p>
     <w:p>
       <w:pPr>
         <w:pStyle w:val="Heading1"/>
@@ -2624,8 +2562,8 @@
         <w:ind w:left="432" w:hanging="432"/>
         <w:rPr/>
       </w:pPr>
-      <w:bookmarkStart w:colFirst="0" w:colLast="0" w:name="_1fob9te" w:id="4"/>
-      <w:bookmarkEnd w:id="4"/>
+      <w:bookmarkStart w:colFirst="0" w:colLast="0" w:name="_1fob9te" w:id="2"/>
+      <w:bookmarkEnd w:id="2"/>
       <w:r>
         <w:rPr>
           <w:rtl w:val="0"/>
@@ -2653,7 +2591,7 @@
         <w:rPr>
           <w:rtl w:val="0"/>
         </w:rPr>
-        <w:t xml:space="preserve">Initially when running coverage, our coverage report was only showing 31%. A modified verion of main.py, called coveragetest.py was used to test the actual coverage of the code. The modified version added extra lines at the end of the main program to activate each of the functions used. Coveragetest.py was able to achieve a 98% coverage report with 6 lines of code not run. </w:t>
+        <w:t xml:space="preserve">Initially when running coverage, our coverage report was only showing 31%. A modified verion of main.py, called coveragetest.py was used to test the actual coverage of the code. The modified version added extra lines at the end of the main program to activate each of the functions used. Coveragetest.py was able to achieve a 100% coverage report with 4 lines of code excluded. </w:t>
       </w:r>
     </w:p>
     <w:p>
@@ -2664,7 +2602,7 @@
         <w:rPr>
           <w:rtl w:val="0"/>
         </w:rPr>
-        <w:t xml:space="preserve">The lines of code were relating to errors which show as tkinter message boxes. The errors work as needed when the main program is run however we could not run coverage and execute multiple message boxes as doing so caused the coverage test to crash. These functions have been tested in the previous unit tests. </w:t>
+        <w:t xml:space="preserve">The lines of code were relating to errors which show as tkinter message boxes. The errors work as needed when the main program is run however we could not run coverage and execute certain message boxes as doing so caused the coverage test to crash. These functions do work in the pain program. </w:t>
       </w:r>
     </w:p>
     <w:p>
@@ -2681,7 +2619,7 @@
           <wp:inline distB="114300" distT="114300" distL="114300" distR="114300">
             <wp:extent cx="4271963" cy="698906"/>
             <wp:effectExtent b="0" l="0" r="0" t="0"/>
-            <wp:docPr id="1" name="image1.png"/>
+            <wp:docPr id="2" name="image1.png"/>
             <a:graphic>
               <a:graphicData uri="http://schemas.openxmlformats.org/drawingml/2006/picture">
                 <pic:pic>
@@ -2726,9 +2664,9 @@
         </w:rPr>
         <w:drawing>
           <wp:inline distB="114300" distT="114300" distL="114300" distR="114300">
-            <wp:extent cx="4299795" cy="762713"/>
+            <wp:extent cx="4310063" cy="800903"/>
             <wp:effectExtent b="0" l="0" r="0" t="0"/>
-            <wp:docPr id="2" name="image2.png"/>
+            <wp:docPr id="1" name="image2.png"/>
             <a:graphic>
               <a:graphicData uri="http://schemas.openxmlformats.org/drawingml/2006/picture">
                 <pic:pic>
@@ -2746,7 +2684,7 @@
                   <pic:spPr>
                     <a:xfrm>
                       <a:off x="0" y="0"/>
-                      <a:ext cx="4299795" cy="762713"/>
+                      <a:ext cx="4310063" cy="800903"/>
                     </a:xfrm>
                     <a:prstGeom prst="rect"/>
                     <a:ln/>
@@ -2776,8 +2714,8 @@
         <w:ind w:left="432" w:hanging="432"/>
         <w:rPr/>
       </w:pPr>
-      <w:bookmarkStart w:colFirst="0" w:colLast="0" w:name="_3znysh7" w:id="5"/>
-      <w:bookmarkEnd w:id="5"/>
+      <w:bookmarkStart w:colFirst="0" w:colLast="0" w:name="_3znysh7" w:id="3"/>
+      <w:bookmarkEnd w:id="3"/>
       <w:r>
         <w:rPr>
           <w:rtl w:val="0"/>
@@ -3262,7 +3200,7 @@
               <w:rPr>
                 <w:rtl w:val="0"/>
               </w:rPr>
-              <w:t xml:space="preserve">Partial</w:t>
+              <w:t xml:space="preserve">Full</w:t>
             </w:r>
           </w:p>
         </w:tc>
@@ -3302,7 +3240,6 @@
               <w:rPr>
                 <w:rtl w:val="0"/>
               </w:rPr>
-              <w:t xml:space="preserve">Rather than user entered keywords, a dropdown list was used to show users options for word matching. </w:t>
             </w:r>
           </w:p>
         </w:tc>
@@ -3515,26 +3452,27 @@
               <w:rPr>
                 <w:rtl w:val="0"/>
               </w:rPr>
-              <w:t xml:space="preserve">Fail</w:t>
-            </w:r>
-          </w:p>
-        </w:tc>
-        <w:tc>
-          <w:tcPr>
-            <w:tcMar>
-              <w:top w:w="0.0" w:type="dxa"/>
-              <w:bottom w:w="0.0" w:type="dxa"/>
-            </w:tcMar>
-          </w:tcPr>
-          <w:p>
-            <w:pPr>
-              <w:spacing w:before="60" w:lineRule="auto"/>
-              <w:rPr/>
-            </w:pPr>
-            <w:r>
-              <w:rPr>
-                <w:rtl w:val="0"/>
-              </w:rPr>
+              <w:t xml:space="preserve">N/A</w:t>
+            </w:r>
+          </w:p>
+        </w:tc>
+        <w:tc>
+          <w:tcPr>
+            <w:tcMar>
+              <w:top w:w="0.0" w:type="dxa"/>
+              <w:bottom w:w="0.0" w:type="dxa"/>
+            </w:tcMar>
+          </w:tcPr>
+          <w:p>
+            <w:pPr>
+              <w:spacing w:before="60" w:lineRule="auto"/>
+              <w:rPr/>
+            </w:pPr>
+            <w:r>
+              <w:rPr>
+                <w:rtl w:val="0"/>
+              </w:rPr>
+              <w:t xml:space="preserve">Not included. Not required by assignment</w:t>
             </w:r>
           </w:p>
         </w:tc>
@@ -4082,26 +4020,27 @@
               <w:rPr>
                 <w:rtl w:val="0"/>
               </w:rPr>
-              <w:t xml:space="preserve">Fail</w:t>
-            </w:r>
-          </w:p>
-        </w:tc>
-        <w:tc>
-          <w:tcPr>
-            <w:tcMar>
-              <w:top w:w="0.0" w:type="dxa"/>
-              <w:bottom w:w="0.0" w:type="dxa"/>
-            </w:tcMar>
-          </w:tcPr>
-          <w:p>
-            <w:pPr>
-              <w:spacing w:before="60" w:lineRule="auto"/>
-              <w:rPr/>
-            </w:pPr>
-            <w:r>
-              <w:rPr>
-                <w:rtl w:val="0"/>
-              </w:rPr>
+              <w:t xml:space="preserve">N/A</w:t>
+            </w:r>
+          </w:p>
+        </w:tc>
+        <w:tc>
+          <w:tcPr>
+            <w:tcMar>
+              <w:top w:w="0.0" w:type="dxa"/>
+              <w:bottom w:w="0.0" w:type="dxa"/>
+            </w:tcMar>
+          </w:tcPr>
+          <w:p>
+            <w:pPr>
+              <w:spacing w:before="60" w:lineRule="auto"/>
+              <w:rPr/>
+            </w:pPr>
+            <w:r>
+              <w:rPr>
+                <w:rtl w:val="0"/>
+              </w:rPr>
+              <w:t xml:space="preserve">Not included in final program. Not required by assignment</w:t>
             </w:r>
           </w:p>
         </w:tc>

</xml_diff>